<commit_message>
project doc file change
</commit_message>
<xml_diff>
--- a/project.docx
+++ b/project.docx
@@ -1,6 +1,6 @@
 
 <file path=word/document.xml><?xml version="1.0" encoding="utf-8"?>
-<w:document xmlns:ve="http://schemas.openxmlformats.org/markup-compatibility/2006" xmlns:o="urn:schemas-microsoft-com:office:office" xmlns:r="http://schemas.openxmlformats.org/officeDocument/2006/relationships" xmlns:m="http://schemas.openxmlformats.org/officeDocument/2006/math" xmlns:v="urn:schemas-microsoft-com:vml" xmlns:wp="http://schemas.openxmlformats.org/drawingml/2006/wordprocessingDrawing" xmlns:w10="urn:schemas-microsoft-com:office:word" xmlns:w="http://schemas.openxmlformats.org/wordprocessingml/2006/main" xmlns:wne="http://schemas.microsoft.com/office/word/2006/wordml">
+<w:document xmlns:wpc="http://schemas.microsoft.com/office/word/2010/wordprocessingCanvas" xmlns:cx="http://schemas.microsoft.com/office/drawing/2014/chartex" xmlns:cx1="http://schemas.microsoft.com/office/drawing/2015/9/8/chartex" xmlns:mc="http://schemas.openxmlformats.org/markup-compatibility/2006" xmlns:o="urn:schemas-microsoft-com:office:office" xmlns:r="http://schemas.openxmlformats.org/officeDocument/2006/relationships" xmlns:m="http://schemas.openxmlformats.org/officeDocument/2006/math" xmlns:v="urn:schemas-microsoft-com:vml" xmlns:wp14="http://schemas.microsoft.com/office/word/2010/wordprocessingDrawing" xmlns:wp="http://schemas.openxmlformats.org/drawingml/2006/wordprocessingDrawing" xmlns:w10="urn:schemas-microsoft-com:office:word" xmlns:w="http://schemas.openxmlformats.org/wordprocessingml/2006/main" xmlns:w14="http://schemas.microsoft.com/office/word/2010/wordml" xmlns:w15="http://schemas.microsoft.com/office/word/2012/wordml" xmlns:w16se="http://schemas.microsoft.com/office/word/2015/wordml/symex" xmlns:wpg="http://schemas.microsoft.com/office/word/2010/wordprocessingGroup" xmlns:wpi="http://schemas.microsoft.com/office/word/2010/wordprocessingInk" xmlns:wne="http://schemas.microsoft.com/office/word/2006/wordml" xmlns:wps="http://schemas.microsoft.com/office/word/2010/wordprocessingShape" mc:Ignorable="w14 w15 w16se wp14">
   <w:body>
     <w:p>
       <w:pPr>
@@ -28,8 +28,17 @@
           <w:sz w:val="36"/>
           <w:szCs w:val="36"/>
         </w:rPr>
-        <w:t>User Side Pages Complated</w:t>
-      </w:r>
+        <w:t xml:space="preserve">User Side Pages </w:t>
+      </w:r>
+      <w:proofErr w:type="spellStart"/>
+      <w:r>
+        <w:rPr>
+          <w:sz w:val="36"/>
+          <w:szCs w:val="36"/>
+        </w:rPr>
+        <w:t>Complated</w:t>
+      </w:r>
+      <w:proofErr w:type="spellEnd"/>
     </w:p>
     <w:p>
       <w:pPr>
@@ -48,8 +57,49 @@
           <w:sz w:val="28"/>
           <w:szCs w:val="28"/>
         </w:rPr>
-        <w:t>Home Page With AnmationAos And swiper</w:t>
-      </w:r>
+        <w:t xml:space="preserve">Home Page With </w:t>
+      </w:r>
+      <w:proofErr w:type="spellStart"/>
+      <w:r>
+        <w:rPr>
+          <w:sz w:val="28"/>
+          <w:szCs w:val="28"/>
+        </w:rPr>
+        <w:t>Anmation</w:t>
+      </w:r>
+      <w:proofErr w:type="spellEnd"/>
+      <w:r>
+        <w:rPr>
+          <w:sz w:val="28"/>
+          <w:szCs w:val="28"/>
+        </w:rPr>
+        <w:t xml:space="preserve"> </w:t>
+      </w:r>
+      <w:proofErr w:type="spellStart"/>
+      <w:r>
+        <w:rPr>
+          <w:sz w:val="28"/>
+          <w:szCs w:val="28"/>
+        </w:rPr>
+        <w:t>Aos</w:t>
+      </w:r>
+      <w:proofErr w:type="spellEnd"/>
+      <w:r>
+        <w:rPr>
+          <w:sz w:val="28"/>
+          <w:szCs w:val="28"/>
+        </w:rPr>
+        <w:t xml:space="preserve"> And </w:t>
+      </w:r>
+      <w:proofErr w:type="spellStart"/>
+      <w:r>
+        <w:rPr>
+          <w:sz w:val="28"/>
+          <w:szCs w:val="28"/>
+        </w:rPr>
+        <w:t>swiper</w:t>
+      </w:r>
+      <w:proofErr w:type="spellEnd"/>
     </w:p>
     <w:p>
       <w:pPr>
@@ -143,6 +193,7 @@
           <w:szCs w:val="28"/>
         </w:rPr>
       </w:pPr>
+      <w:proofErr w:type="spellStart"/>
       <w:r>
         <w:rPr>
           <w:sz w:val="28"/>
@@ -150,6 +201,7 @@
         </w:rPr>
         <w:t>Navbar</w:t>
       </w:r>
+      <w:proofErr w:type="spellEnd"/>
     </w:p>
     <w:p>
       <w:pPr>
@@ -210,6 +262,13 @@
         </w:rPr>
         <w:t>Register page</w:t>
       </w:r>
+      <w:r>
+        <w:rPr>
+          <w:sz w:val="28"/>
+          <w:szCs w:val="28"/>
+        </w:rPr>
+        <w:t xml:space="preserve"> (with verification link to verify)</w:t>
+      </w:r>
     </w:p>
     <w:p>
       <w:pPr>
@@ -310,6 +369,13 @@
         </w:rPr>
         <w:t xml:space="preserve">User information Page </w:t>
       </w:r>
+      <w:r>
+        <w:rPr>
+          <w:sz w:val="28"/>
+          <w:szCs w:val="28"/>
+        </w:rPr>
+        <w:t>(update and show)</w:t>
+      </w:r>
     </w:p>
     <w:p>
       <w:pPr>
@@ -328,7 +394,37 @@
           <w:sz w:val="28"/>
           <w:szCs w:val="28"/>
         </w:rPr>
-        <w:t xml:space="preserve">Forgot Password Page </w:t>
+        <w:t>Forgot Password Page</w:t>
+      </w:r>
+      <w:r>
+        <w:rPr>
+          <w:sz w:val="28"/>
+          <w:szCs w:val="28"/>
+        </w:rPr>
+        <w:t xml:space="preserve">(using email </w:t>
+      </w:r>
+      <w:proofErr w:type="spellStart"/>
+      <w:r>
+        <w:rPr>
+          <w:sz w:val="28"/>
+          <w:szCs w:val="28"/>
+        </w:rPr>
+        <w:t>otp</w:t>
+      </w:r>
+      <w:proofErr w:type="spellEnd"/>
+      <w:r>
+        <w:rPr>
+          <w:sz w:val="28"/>
+          <w:szCs w:val="28"/>
+        </w:rPr>
+        <w:t>)</w:t>
+      </w:r>
+      <w:r>
+        <w:rPr>
+          <w:sz w:val="28"/>
+          <w:szCs w:val="28"/>
+        </w:rPr>
+        <w:t xml:space="preserve"> </w:t>
       </w:r>
     </w:p>
     <w:p>
@@ -343,12 +439,21 @@
           <w:szCs w:val="28"/>
         </w:rPr>
       </w:pPr>
-      <w:r>
-        <w:rPr>
-          <w:sz w:val="28"/>
-          <w:szCs w:val="28"/>
-        </w:rPr>
-        <w:t xml:space="preserve">Explor Car  Page </w:t>
+      <w:proofErr w:type="spellStart"/>
+      <w:r>
+        <w:rPr>
+          <w:sz w:val="28"/>
+          <w:szCs w:val="28"/>
+        </w:rPr>
+        <w:t>Explor</w:t>
+      </w:r>
+      <w:proofErr w:type="spellEnd"/>
+      <w:r>
+        <w:rPr>
+          <w:sz w:val="28"/>
+          <w:szCs w:val="28"/>
+        </w:rPr>
+        <w:t xml:space="preserve"> Car  Page </w:t>
       </w:r>
     </w:p>
     <w:p>
@@ -363,6 +468,55 @@
           <w:szCs w:val="28"/>
         </w:rPr>
       </w:pPr>
+      <w:proofErr w:type="spellStart"/>
+      <w:r>
+        <w:rPr>
+          <w:sz w:val="28"/>
+          <w:szCs w:val="28"/>
+        </w:rPr>
+        <w:t>Car_details</w:t>
+      </w:r>
+      <w:proofErr w:type="spellEnd"/>
+      <w:r>
+        <w:rPr>
+          <w:sz w:val="28"/>
+          <w:szCs w:val="28"/>
+        </w:rPr>
+        <w:t xml:space="preserve"> page(select booking details )</w:t>
+      </w:r>
+    </w:p>
+    <w:p>
+      <w:pPr>
+        <w:pStyle w:val="ListParagraph"/>
+        <w:numPr>
+          <w:ilvl w:val="0"/>
+          <w:numId w:val="2"/>
+        </w:numPr>
+        <w:rPr>
+          <w:sz w:val="28"/>
+          <w:szCs w:val="28"/>
+        </w:rPr>
+      </w:pPr>
+      <w:r>
+        <w:rPr>
+          <w:sz w:val="28"/>
+          <w:szCs w:val="28"/>
+        </w:rPr>
+        <w:t>Booking confirmation</w:t>
+      </w:r>
+    </w:p>
+    <w:p>
+      <w:pPr>
+        <w:pStyle w:val="ListParagraph"/>
+        <w:numPr>
+          <w:ilvl w:val="0"/>
+          <w:numId w:val="2"/>
+        </w:numPr>
+        <w:rPr>
+          <w:sz w:val="28"/>
+          <w:szCs w:val="28"/>
+        </w:rPr>
+      </w:pPr>
       <w:r>
         <w:rPr>
           <w:sz w:val="28"/>
@@ -377,6 +531,29 @@
         </w:rPr>
         <w:t xml:space="preserve">yment Integration </w:t>
       </w:r>
+      <w:r>
+        <w:rPr>
+          <w:sz w:val="28"/>
+          <w:szCs w:val="28"/>
+        </w:rPr>
+        <w:t>(</w:t>
+      </w:r>
+      <w:proofErr w:type="spellStart"/>
+      <w:r>
+        <w:rPr>
+          <w:sz w:val="28"/>
+          <w:szCs w:val="28"/>
+        </w:rPr>
+        <w:t>Razorpay</w:t>
+      </w:r>
+      <w:proofErr w:type="spellEnd"/>
+      <w:r>
+        <w:rPr>
+          <w:sz w:val="28"/>
+          <w:szCs w:val="28"/>
+        </w:rPr>
+        <w:t>)</w:t>
+      </w:r>
     </w:p>
     <w:p>
       <w:pPr>
@@ -395,6 +572,659 @@
           <w:sz w:val="28"/>
           <w:szCs w:val="28"/>
         </w:rPr>
+        <w:t>Notification Page</w:t>
+      </w:r>
+      <w:r>
+        <w:rPr>
+          <w:sz w:val="28"/>
+          <w:szCs w:val="28"/>
+        </w:rPr>
+        <w:t>(return date  show  )</w:t>
+      </w:r>
+      <w:r>
+        <w:rPr>
+          <w:sz w:val="28"/>
+          <w:szCs w:val="28"/>
+        </w:rPr>
+        <w:t xml:space="preserve"> </w:t>
+      </w:r>
+    </w:p>
+    <w:p>
+      <w:pPr>
+        <w:pStyle w:val="ListParagraph"/>
+        <w:numPr>
+          <w:ilvl w:val="0"/>
+          <w:numId w:val="2"/>
+        </w:numPr>
+        <w:rPr>
+          <w:sz w:val="28"/>
+          <w:szCs w:val="28"/>
+        </w:rPr>
+      </w:pPr>
+      <w:r>
+        <w:rPr>
+          <w:sz w:val="28"/>
+          <w:szCs w:val="28"/>
+        </w:rPr>
+        <w:t xml:space="preserve">Change Profile image </w:t>
+      </w:r>
+    </w:p>
+    <w:p>
+      <w:pPr>
+        <w:pStyle w:val="ListParagraph"/>
+        <w:numPr>
+          <w:ilvl w:val="0"/>
+          <w:numId w:val="2"/>
+        </w:numPr>
+        <w:rPr>
+          <w:sz w:val="28"/>
+          <w:szCs w:val="28"/>
+        </w:rPr>
+      </w:pPr>
+      <w:r>
+        <w:rPr>
+          <w:sz w:val="28"/>
+          <w:szCs w:val="28"/>
+        </w:rPr>
+        <w:t>My  Booking Page</w:t>
+      </w:r>
+    </w:p>
+    <w:p>
+      <w:pPr>
+        <w:pStyle w:val="ListParagraph"/>
+        <w:numPr>
+          <w:ilvl w:val="0"/>
+          <w:numId w:val="2"/>
+        </w:numPr>
+        <w:rPr>
+          <w:sz w:val="28"/>
+          <w:szCs w:val="28"/>
+        </w:rPr>
+      </w:pPr>
+      <w:proofErr w:type="spellStart"/>
+      <w:r>
+        <w:rPr>
+          <w:sz w:val="28"/>
+          <w:szCs w:val="28"/>
+        </w:rPr>
+        <w:t>Booking_details</w:t>
+      </w:r>
+      <w:proofErr w:type="spellEnd"/>
+      <w:r>
+        <w:rPr>
+          <w:sz w:val="28"/>
+          <w:szCs w:val="28"/>
+        </w:rPr>
+        <w:t xml:space="preserve"> page</w:t>
+      </w:r>
+      <w:r>
+        <w:rPr>
+          <w:sz w:val="28"/>
+          <w:szCs w:val="28"/>
+        </w:rPr>
+        <w:t xml:space="preserve"> </w:t>
+      </w:r>
+      <w:r>
+        <w:rPr>
+          <w:sz w:val="28"/>
+          <w:szCs w:val="28"/>
+        </w:rPr>
+        <w:t xml:space="preserve">(here </w:t>
+      </w:r>
+      <w:proofErr w:type="spellStart"/>
+      <w:r>
+        <w:rPr>
+          <w:sz w:val="28"/>
+          <w:szCs w:val="28"/>
+        </w:rPr>
+        <w:t>cancel,feedback</w:t>
+      </w:r>
+      <w:proofErr w:type="spellEnd"/>
+      <w:r>
+        <w:rPr>
+          <w:sz w:val="28"/>
+          <w:szCs w:val="28"/>
+        </w:rPr>
+        <w:t>)</w:t>
+      </w:r>
+    </w:p>
+    <w:p>
+      <w:pPr>
+        <w:pStyle w:val="ListParagraph"/>
+        <w:numPr>
+          <w:ilvl w:val="0"/>
+          <w:numId w:val="2"/>
+        </w:numPr>
+        <w:rPr>
+          <w:sz w:val="28"/>
+          <w:szCs w:val="28"/>
+        </w:rPr>
+      </w:pPr>
+      <w:r>
+        <w:rPr>
+          <w:sz w:val="28"/>
+          <w:szCs w:val="28"/>
+        </w:rPr>
+        <w:t xml:space="preserve">Filter Page Or Search Query Perform </w:t>
+      </w:r>
+    </w:p>
+    <w:p>
+      <w:pPr>
+        <w:pStyle w:val="ListParagraph"/>
+        <w:numPr>
+          <w:ilvl w:val="0"/>
+          <w:numId w:val="2"/>
+        </w:numPr>
+        <w:rPr>
+          <w:sz w:val="28"/>
+          <w:szCs w:val="28"/>
+        </w:rPr>
+      </w:pPr>
+      <w:r>
+        <w:rPr>
+          <w:sz w:val="28"/>
+          <w:szCs w:val="28"/>
+        </w:rPr>
+        <w:t>Contact us page</w:t>
+      </w:r>
+      <w:r>
+        <w:rPr>
+          <w:sz w:val="28"/>
+          <w:szCs w:val="28"/>
+        </w:rPr>
+        <w:t>(sent admin)</w:t>
+      </w:r>
+    </w:p>
+    <w:p>
+      <w:pPr>
+        <w:pStyle w:val="ListParagraph"/>
+        <w:numPr>
+          <w:ilvl w:val="0"/>
+          <w:numId w:val="2"/>
+        </w:numPr>
+        <w:rPr>
+          <w:sz w:val="28"/>
+          <w:szCs w:val="28"/>
+        </w:rPr>
+      </w:pPr>
+      <w:r>
+        <w:rPr>
+          <w:sz w:val="28"/>
+          <w:szCs w:val="28"/>
+        </w:rPr>
+        <w:t>Cancel booking</w:t>
+      </w:r>
+    </w:p>
+    <w:p>
+      <w:pPr>
+        <w:pStyle w:val="ListParagraph"/>
+        <w:numPr>
+          <w:ilvl w:val="0"/>
+          <w:numId w:val="2"/>
+        </w:numPr>
+        <w:rPr>
+          <w:sz w:val="28"/>
+          <w:szCs w:val="28"/>
+        </w:rPr>
+      </w:pPr>
+      <w:r>
+        <w:rPr>
+          <w:sz w:val="28"/>
+          <w:szCs w:val="28"/>
+        </w:rPr>
+        <w:t xml:space="preserve">Update booking and if </w:t>
+      </w:r>
+      <w:proofErr w:type="spellStart"/>
+      <w:r>
+        <w:rPr>
+          <w:sz w:val="28"/>
+          <w:szCs w:val="28"/>
+        </w:rPr>
+        <w:t>selct</w:t>
+      </w:r>
+      <w:proofErr w:type="spellEnd"/>
+      <w:r>
+        <w:rPr>
+          <w:sz w:val="28"/>
+          <w:szCs w:val="28"/>
+        </w:rPr>
+        <w:t xml:space="preserve"> extra days  add </w:t>
+      </w:r>
+      <w:proofErr w:type="spellStart"/>
+      <w:r>
+        <w:rPr>
+          <w:sz w:val="28"/>
+          <w:szCs w:val="28"/>
+        </w:rPr>
+        <w:t>razorpay</w:t>
+      </w:r>
+      <w:proofErr w:type="spellEnd"/>
+      <w:r>
+        <w:rPr>
+          <w:sz w:val="28"/>
+          <w:szCs w:val="28"/>
+        </w:rPr>
+        <w:t xml:space="preserve"> </w:t>
+      </w:r>
+    </w:p>
+    <w:p>
+      <w:pPr>
+        <w:pStyle w:val="ListParagraph"/>
+        <w:numPr>
+          <w:ilvl w:val="0"/>
+          <w:numId w:val="2"/>
+        </w:numPr>
+        <w:rPr>
+          <w:sz w:val="28"/>
+          <w:szCs w:val="28"/>
+        </w:rPr>
+      </w:pPr>
+      <w:r>
+        <w:rPr>
+          <w:sz w:val="28"/>
+          <w:szCs w:val="28"/>
+        </w:rPr>
+        <w:t xml:space="preserve">My Booking Car  Page inside Display Status Of Car And Information Of Car </w:t>
+      </w:r>
+    </w:p>
+    <w:p>
+      <w:pPr>
+        <w:pStyle w:val="ListParagraph"/>
+        <w:numPr>
+          <w:ilvl w:val="0"/>
+          <w:numId w:val="2"/>
+        </w:numPr>
+        <w:rPr>
+          <w:sz w:val="28"/>
+          <w:szCs w:val="28"/>
+        </w:rPr>
+      </w:pPr>
+      <w:r>
+        <w:rPr>
+          <w:sz w:val="28"/>
+          <w:szCs w:val="28"/>
+        </w:rPr>
+        <w:t xml:space="preserve">When admin can approve the booking car then user’s email send </w:t>
+      </w:r>
+      <w:proofErr w:type="spellStart"/>
+      <w:r>
+        <w:rPr>
+          <w:sz w:val="28"/>
+          <w:szCs w:val="28"/>
+        </w:rPr>
+        <w:t>approveal</w:t>
+      </w:r>
+      <w:proofErr w:type="spellEnd"/>
+      <w:r>
+        <w:rPr>
+          <w:sz w:val="28"/>
+          <w:szCs w:val="28"/>
+        </w:rPr>
+        <w:t xml:space="preserve"> message.</w:t>
+      </w:r>
+    </w:p>
+    <w:p>
+      <w:pPr>
+        <w:pStyle w:val="ListParagraph"/>
+        <w:numPr>
+          <w:ilvl w:val="0"/>
+          <w:numId w:val="2"/>
+        </w:numPr>
+        <w:rPr>
+          <w:sz w:val="28"/>
+          <w:szCs w:val="28"/>
+        </w:rPr>
+      </w:pPr>
+      <w:r>
+        <w:rPr>
+          <w:sz w:val="28"/>
+          <w:szCs w:val="28"/>
+        </w:rPr>
+        <w:t>Booking confirmation page</w:t>
+      </w:r>
+    </w:p>
+    <w:p>
+      <w:pPr>
+        <w:pStyle w:val="ListParagraph"/>
+        <w:numPr>
+          <w:ilvl w:val="0"/>
+          <w:numId w:val="2"/>
+        </w:numPr>
+        <w:rPr>
+          <w:sz w:val="28"/>
+          <w:szCs w:val="28"/>
+        </w:rPr>
+      </w:pPr>
+      <w:proofErr w:type="spellStart"/>
+      <w:r>
+        <w:rPr>
+          <w:sz w:val="28"/>
+          <w:szCs w:val="28"/>
+        </w:rPr>
+        <w:t>Recommandation</w:t>
+      </w:r>
+      <w:proofErr w:type="spellEnd"/>
+      <w:r>
+        <w:rPr>
+          <w:sz w:val="28"/>
+          <w:szCs w:val="28"/>
+        </w:rPr>
+        <w:t xml:space="preserve"> Page </w:t>
+      </w:r>
+    </w:p>
+    <w:p>
+      <w:pPr>
+        <w:pStyle w:val="ListParagraph"/>
+        <w:numPr>
+          <w:ilvl w:val="0"/>
+          <w:numId w:val="2"/>
+        </w:numPr>
+        <w:rPr>
+          <w:sz w:val="28"/>
+          <w:szCs w:val="28"/>
+        </w:rPr>
+      </w:pPr>
+      <w:r>
+        <w:rPr>
+          <w:sz w:val="28"/>
+          <w:szCs w:val="28"/>
+        </w:rPr>
+        <w:t>My Feedback Page</w:t>
+      </w:r>
+    </w:p>
+    <w:p>
+      <w:pPr>
+        <w:pStyle w:val="ListParagraph"/>
+        <w:numPr>
+          <w:ilvl w:val="0"/>
+          <w:numId w:val="2"/>
+        </w:numPr>
+        <w:rPr>
+          <w:sz w:val="28"/>
+          <w:szCs w:val="28"/>
+        </w:rPr>
+      </w:pPr>
+      <w:r>
+        <w:rPr>
+          <w:sz w:val="28"/>
+          <w:szCs w:val="28"/>
+        </w:rPr>
+        <w:lastRenderedPageBreak/>
+        <w:t xml:space="preserve">Feedback Page </w:t>
+      </w:r>
+    </w:p>
+    <w:p>
+      <w:pPr>
+        <w:pStyle w:val="ListParagraph"/>
+        <w:numPr>
+          <w:ilvl w:val="0"/>
+          <w:numId w:val="2"/>
+        </w:numPr>
+        <w:rPr>
+          <w:sz w:val="28"/>
+          <w:szCs w:val="28"/>
+        </w:rPr>
+      </w:pPr>
+      <w:r>
+        <w:rPr>
+          <w:sz w:val="28"/>
+          <w:szCs w:val="28"/>
+        </w:rPr>
+        <w:t xml:space="preserve">My  </w:t>
+      </w:r>
+      <w:proofErr w:type="spellStart"/>
+      <w:r>
+        <w:rPr>
+          <w:sz w:val="28"/>
+          <w:szCs w:val="28"/>
+        </w:rPr>
+        <w:t>documants</w:t>
+      </w:r>
+      <w:proofErr w:type="spellEnd"/>
+      <w:r>
+        <w:rPr>
+          <w:sz w:val="28"/>
+          <w:szCs w:val="28"/>
+        </w:rPr>
+        <w:t xml:space="preserve"> (without  </w:t>
+      </w:r>
+      <w:proofErr w:type="spellStart"/>
+      <w:r>
+        <w:rPr>
+          <w:sz w:val="28"/>
+          <w:szCs w:val="28"/>
+        </w:rPr>
+        <w:t>adhar</w:t>
+      </w:r>
+      <w:proofErr w:type="spellEnd"/>
+      <w:r>
+        <w:rPr>
+          <w:sz w:val="28"/>
+          <w:szCs w:val="28"/>
+        </w:rPr>
+        <w:t xml:space="preserve"> or licence not car book)</w:t>
+      </w:r>
+    </w:p>
+    <w:p>
+      <w:pPr>
+        <w:pStyle w:val="ListParagraph"/>
+        <w:numPr>
+          <w:ilvl w:val="0"/>
+          <w:numId w:val="2"/>
+        </w:numPr>
+        <w:rPr>
+          <w:sz w:val="28"/>
+          <w:szCs w:val="28"/>
+        </w:rPr>
+      </w:pPr>
+      <w:r>
+        <w:rPr>
+          <w:sz w:val="28"/>
+          <w:szCs w:val="28"/>
+        </w:rPr>
+        <w:t>Update booking by user</w:t>
+      </w:r>
+    </w:p>
+    <w:p>
+      <w:pPr>
+        <w:pStyle w:val="ListParagraph"/>
+        <w:numPr>
+          <w:ilvl w:val="0"/>
+          <w:numId w:val="2"/>
+        </w:numPr>
+        <w:rPr>
+          <w:sz w:val="28"/>
+          <w:szCs w:val="28"/>
+        </w:rPr>
+      </w:pPr>
+      <w:r>
+        <w:rPr>
+          <w:sz w:val="28"/>
+          <w:szCs w:val="28"/>
+        </w:rPr>
+        <w:t>Gallery  page</w:t>
+      </w:r>
+    </w:p>
+    <w:p>
+      <w:pPr>
+        <w:pStyle w:val="ListParagraph"/>
+        <w:numPr>
+          <w:ilvl w:val="0"/>
+          <w:numId w:val="2"/>
+        </w:numPr>
+        <w:rPr>
+          <w:sz w:val="28"/>
+          <w:szCs w:val="28"/>
+        </w:rPr>
+      </w:pPr>
+      <w:r>
+        <w:rPr>
+          <w:sz w:val="28"/>
+          <w:szCs w:val="28"/>
+        </w:rPr>
+        <w:t>Privacy policy</w:t>
+      </w:r>
+    </w:p>
+    <w:p>
+      <w:pPr>
+        <w:pStyle w:val="ListParagraph"/>
+        <w:numPr>
+          <w:ilvl w:val="0"/>
+          <w:numId w:val="2"/>
+        </w:numPr>
+        <w:rPr>
+          <w:sz w:val="28"/>
+          <w:szCs w:val="28"/>
+        </w:rPr>
+      </w:pPr>
+      <w:r>
+        <w:rPr>
+          <w:sz w:val="28"/>
+          <w:szCs w:val="28"/>
+        </w:rPr>
+        <w:t>Term and condition</w:t>
+      </w:r>
+    </w:p>
+    <w:p>
+      <w:pPr>
+        <w:pStyle w:val="ListParagraph"/>
+        <w:numPr>
+          <w:ilvl w:val="0"/>
+          <w:numId w:val="2"/>
+        </w:numPr>
+        <w:rPr>
+          <w:sz w:val="28"/>
+          <w:szCs w:val="28"/>
+        </w:rPr>
+      </w:pPr>
+      <w:r>
+        <w:rPr>
+          <w:sz w:val="28"/>
+          <w:szCs w:val="28"/>
+        </w:rPr>
+        <w:t>About us</w:t>
+      </w:r>
+    </w:p>
+    <w:p>
+      <w:pPr>
+        <w:pStyle w:val="ListParagraph"/>
+        <w:numPr>
+          <w:ilvl w:val="0"/>
+          <w:numId w:val="2"/>
+        </w:numPr>
+        <w:rPr>
+          <w:sz w:val="28"/>
+          <w:szCs w:val="28"/>
+        </w:rPr>
+      </w:pPr>
+      <w:proofErr w:type="spellStart"/>
+      <w:r>
+        <w:rPr>
+          <w:sz w:val="28"/>
+          <w:szCs w:val="28"/>
+        </w:rPr>
+        <w:t>faq</w:t>
+      </w:r>
+      <w:proofErr w:type="spellEnd"/>
+    </w:p>
+    <w:p>
+      <w:pPr>
+        <w:ind w:left="993"/>
+        <w:rPr>
+          <w:sz w:val="28"/>
+          <w:szCs w:val="28"/>
+        </w:rPr>
+      </w:pPr>
+    </w:p>
+    <w:p>
+      <w:pPr>
+        <w:ind w:left="1080"/>
+        <w:rPr>
+          <w:sz w:val="28"/>
+          <w:szCs w:val="28"/>
+        </w:rPr>
+      </w:pPr>
+    </w:p>
+    <w:p>
+      <w:pPr>
+        <w:pStyle w:val="ListParagraph"/>
+        <w:numPr>
+          <w:ilvl w:val="0"/>
+          <w:numId w:val="5"/>
+        </w:numPr>
+        <w:rPr>
+          <w:sz w:val="36"/>
+          <w:szCs w:val="36"/>
+        </w:rPr>
+      </w:pPr>
+      <w:r>
+        <w:rPr>
+          <w:sz w:val="36"/>
+          <w:szCs w:val="36"/>
+        </w:rPr>
+        <w:t xml:space="preserve">User Side Remain Pages </w:t>
+      </w:r>
+    </w:p>
+    <w:p>
+      <w:pPr>
+        <w:pStyle w:val="ListParagraph"/>
+        <w:numPr>
+          <w:ilvl w:val="0"/>
+          <w:numId w:val="9"/>
+        </w:numPr>
+        <w:rPr>
+          <w:sz w:val="28"/>
+          <w:szCs w:val="28"/>
+        </w:rPr>
+      </w:pPr>
+      <w:proofErr w:type="spellStart"/>
+      <w:r>
+        <w:rPr>
+          <w:sz w:val="28"/>
+          <w:szCs w:val="28"/>
+        </w:rPr>
+        <w:t>ColorSwicher</w:t>
+      </w:r>
+      <w:proofErr w:type="spellEnd"/>
+      <w:r>
+        <w:rPr>
+          <w:sz w:val="28"/>
+          <w:szCs w:val="28"/>
+        </w:rPr>
+        <w:t xml:space="preserve"> (If Time More</w:t>
+      </w:r>
+      <w:r>
+        <w:rPr>
+          <w:sz w:val="28"/>
+          <w:szCs w:val="28"/>
+        </w:rPr>
+        <w:t xml:space="preserve"> (future scope)</w:t>
+      </w:r>
+      <w:r>
+        <w:rPr>
+          <w:sz w:val="28"/>
+          <w:szCs w:val="28"/>
+        </w:rPr>
+        <w:t>)</w:t>
+      </w:r>
+    </w:p>
+    <w:p>
+      <w:pPr>
+        <w:pStyle w:val="ListParagraph"/>
+        <w:numPr>
+          <w:ilvl w:val="0"/>
+          <w:numId w:val="9"/>
+        </w:numPr>
+        <w:rPr>
+          <w:sz w:val="28"/>
+          <w:szCs w:val="28"/>
+        </w:rPr>
+      </w:pPr>
+      <w:r>
+        <w:rPr>
+          <w:sz w:val="28"/>
+          <w:szCs w:val="28"/>
+        </w:rPr>
         <w:t>Invoice Generate And Download in pdf</w:t>
       </w:r>
     </w:p>
@@ -403,181 +1233,307 @@
         <w:pStyle w:val="ListParagraph"/>
         <w:numPr>
           <w:ilvl w:val="0"/>
-          <w:numId w:val="2"/>
-        </w:numPr>
-        <w:rPr>
-          <w:sz w:val="28"/>
-          <w:szCs w:val="28"/>
-        </w:rPr>
-      </w:pPr>
-      <w:r>
-        <w:rPr>
-          <w:sz w:val="28"/>
-          <w:szCs w:val="28"/>
-        </w:rPr>
-        <w:t xml:space="preserve">Notification Page </w:t>
-      </w:r>
-    </w:p>
-    <w:p>
-      <w:pPr>
-        <w:pStyle w:val="ListParagraph"/>
-        <w:numPr>
-          <w:ilvl w:val="0"/>
-          <w:numId w:val="2"/>
-        </w:numPr>
-        <w:rPr>
-          <w:sz w:val="28"/>
-          <w:szCs w:val="28"/>
-        </w:rPr>
-      </w:pPr>
-      <w:r>
-        <w:rPr>
-          <w:sz w:val="28"/>
-          <w:szCs w:val="28"/>
-        </w:rPr>
-        <w:t xml:space="preserve">Change Profile image </w:t>
-      </w:r>
-    </w:p>
-    <w:p>
-      <w:pPr>
-        <w:pStyle w:val="ListParagraph"/>
-        <w:numPr>
-          <w:ilvl w:val="0"/>
-          <w:numId w:val="2"/>
-        </w:numPr>
-        <w:rPr>
-          <w:sz w:val="28"/>
-          <w:szCs w:val="28"/>
-        </w:rPr>
-      </w:pPr>
-      <w:r>
-        <w:rPr>
-          <w:sz w:val="28"/>
-          <w:szCs w:val="28"/>
-        </w:rPr>
-        <w:t xml:space="preserve">My  Booking Page </w:t>
-      </w:r>
-    </w:p>
-    <w:p>
-      <w:pPr>
-        <w:pStyle w:val="ListParagraph"/>
-        <w:numPr>
-          <w:ilvl w:val="0"/>
-          <w:numId w:val="2"/>
-        </w:numPr>
-        <w:rPr>
-          <w:sz w:val="28"/>
-          <w:szCs w:val="28"/>
-        </w:rPr>
-      </w:pPr>
-      <w:r>
-        <w:rPr>
-          <w:sz w:val="28"/>
-          <w:szCs w:val="28"/>
-        </w:rPr>
-        <w:t xml:space="preserve">Filter Page Or Search Query Perform </w:t>
-      </w:r>
-    </w:p>
-    <w:p>
-      <w:pPr>
-        <w:pStyle w:val="ListParagraph"/>
-        <w:numPr>
-          <w:ilvl w:val="0"/>
-          <w:numId w:val="2"/>
-        </w:numPr>
-        <w:rPr>
-          <w:sz w:val="28"/>
-          <w:szCs w:val="28"/>
-        </w:rPr>
-      </w:pPr>
-      <w:r>
-        <w:rPr>
-          <w:sz w:val="28"/>
-          <w:szCs w:val="28"/>
-        </w:rPr>
-        <w:t>Contact us page</w:t>
-      </w:r>
-    </w:p>
-    <w:p>
-      <w:pPr>
-        <w:pStyle w:val="ListParagraph"/>
-        <w:numPr>
-          <w:ilvl w:val="0"/>
-          <w:numId w:val="2"/>
-        </w:numPr>
-        <w:rPr>
-          <w:sz w:val="28"/>
-          <w:szCs w:val="28"/>
-        </w:rPr>
-      </w:pPr>
-      <w:r>
-        <w:rPr>
-          <w:sz w:val="28"/>
-          <w:szCs w:val="28"/>
-        </w:rPr>
-        <w:t>Cancel booking</w:t>
-      </w:r>
-    </w:p>
-    <w:p>
-      <w:pPr>
-        <w:pStyle w:val="ListParagraph"/>
-        <w:numPr>
-          <w:ilvl w:val="0"/>
-          <w:numId w:val="2"/>
-        </w:numPr>
-        <w:rPr>
-          <w:sz w:val="28"/>
-          <w:szCs w:val="28"/>
-        </w:rPr>
-      </w:pPr>
-      <w:r>
-        <w:rPr>
-          <w:sz w:val="28"/>
-          <w:szCs w:val="28"/>
-        </w:rPr>
-        <w:t xml:space="preserve">My Booking Car  Page inside Display Status Of Car And Information Of Car </w:t>
-      </w:r>
-    </w:p>
-    <w:p>
-      <w:pPr>
-        <w:pStyle w:val="ListParagraph"/>
-        <w:numPr>
-          <w:ilvl w:val="0"/>
-          <w:numId w:val="2"/>
-        </w:numPr>
-        <w:rPr>
-          <w:sz w:val="28"/>
-          <w:szCs w:val="28"/>
-        </w:rPr>
-      </w:pPr>
-      <w:r>
-        <w:rPr>
-          <w:sz w:val="28"/>
-          <w:szCs w:val="28"/>
-        </w:rPr>
-        <w:t>When admin can approve the booking car then user’s email send approveal message.</w:t>
-      </w:r>
-    </w:p>
-    <w:p>
-      <w:pPr>
-        <w:pStyle w:val="ListParagraph"/>
-        <w:numPr>
-          <w:ilvl w:val="0"/>
-          <w:numId w:val="2"/>
-        </w:numPr>
-        <w:rPr>
-          <w:sz w:val="28"/>
-          <w:szCs w:val="28"/>
-        </w:rPr>
-      </w:pPr>
+          <w:numId w:val="9"/>
+        </w:numPr>
+        <w:rPr>
+          <w:sz w:val="28"/>
+          <w:szCs w:val="28"/>
+        </w:rPr>
+      </w:pPr>
+      <w:r>
+        <w:rPr>
+          <w:sz w:val="28"/>
+          <w:szCs w:val="28"/>
+        </w:rPr>
+        <w:t>Show driver number in profile pickup date</w:t>
+      </w:r>
+    </w:p>
+    <w:p>
+      <w:pPr>
+        <w:pStyle w:val="ListParagraph"/>
+        <w:numPr>
+          <w:ilvl w:val="0"/>
+          <w:numId w:val="9"/>
+        </w:numPr>
+        <w:rPr>
+          <w:sz w:val="36"/>
+          <w:szCs w:val="32"/>
+        </w:rPr>
+      </w:pPr>
+      <w:r>
+        <w:rPr>
+          <w:sz w:val="28"/>
+          <w:szCs w:val="26"/>
+        </w:rPr>
+        <w:t xml:space="preserve">Users can apply discounts and promo codes (Discount code </w:t>
+      </w:r>
+      <w:proofErr w:type="spellStart"/>
+      <w:r>
+        <w:rPr>
+          <w:sz w:val="28"/>
+          <w:szCs w:val="26"/>
+        </w:rPr>
+        <w:t>lagao</w:t>
+      </w:r>
+      <w:proofErr w:type="spellEnd"/>
+      <w:r>
+        <w:rPr>
+          <w:sz w:val="28"/>
+          <w:szCs w:val="26"/>
+        </w:rPr>
+        <w:t xml:space="preserve">).Create different types of discounts (like percentage discount, fixed amount discount - </w:t>
+      </w:r>
+      <w:proofErr w:type="spellStart"/>
+      <w:r>
+        <w:rPr>
+          <w:sz w:val="28"/>
+          <w:szCs w:val="26"/>
+        </w:rPr>
+        <w:t>alagalag</w:t>
+      </w:r>
+      <w:proofErr w:type="spellEnd"/>
+      <w:r>
+        <w:rPr>
+          <w:sz w:val="28"/>
+          <w:szCs w:val="26"/>
+        </w:rPr>
+        <w:t xml:space="preserve"> offers).</w:t>
+      </w:r>
+    </w:p>
+    <w:p>
+      <w:pPr>
+        <w:pStyle w:val="ListParagraph"/>
+        <w:numPr>
+          <w:ilvl w:val="0"/>
+          <w:numId w:val="9"/>
+        </w:numPr>
+        <w:rPr>
+          <w:sz w:val="36"/>
+          <w:szCs w:val="32"/>
+        </w:rPr>
+      </w:pPr>
+      <w:r>
+        <w:rPr>
+          <w:sz w:val="28"/>
+          <w:szCs w:val="26"/>
+        </w:rPr>
+        <w:t xml:space="preserve">Provide live chat support to users (Koi problem </w:t>
+      </w:r>
+      <w:proofErr w:type="spellStart"/>
+      <w:r>
+        <w:rPr>
+          <w:sz w:val="28"/>
+          <w:szCs w:val="26"/>
+        </w:rPr>
+        <w:t>haitoh</w:t>
+      </w:r>
+      <w:proofErr w:type="spellEnd"/>
+      <w:r>
+        <w:rPr>
+          <w:sz w:val="28"/>
+          <w:szCs w:val="26"/>
+        </w:rPr>
+        <w:t xml:space="preserve"> chat </w:t>
+      </w:r>
+      <w:proofErr w:type="spellStart"/>
+      <w:r>
+        <w:rPr>
+          <w:sz w:val="28"/>
+          <w:szCs w:val="26"/>
+        </w:rPr>
+        <w:t>karo</w:t>
+      </w:r>
+      <w:proofErr w:type="spellEnd"/>
+      <w:r>
+        <w:rPr>
+          <w:sz w:val="28"/>
+          <w:szCs w:val="26"/>
+        </w:rPr>
+        <w:t>).</w:t>
+      </w:r>
+    </w:p>
+    <w:p>
+      <w:pPr>
+        <w:pStyle w:val="ListParagraph"/>
+        <w:numPr>
+          <w:ilvl w:val="0"/>
+          <w:numId w:val="9"/>
+        </w:numPr>
+        <w:rPr>
+          <w:sz w:val="36"/>
+          <w:szCs w:val="32"/>
+        </w:rPr>
+      </w:pPr>
+      <w:r>
+        <w:rPr>
+          <w:sz w:val="28"/>
+          <w:szCs w:val="26"/>
+        </w:rPr>
+        <w:t xml:space="preserve">Make your website available in multiple languages (Hindi, English, </w:t>
+      </w:r>
+      <w:proofErr w:type="spellStart"/>
+      <w:r>
+        <w:rPr>
+          <w:sz w:val="28"/>
+          <w:szCs w:val="26"/>
+        </w:rPr>
+        <w:t>aurbhi</w:t>
+      </w:r>
+      <w:proofErr w:type="spellEnd"/>
+      <w:r>
+        <w:rPr>
+          <w:sz w:val="28"/>
+          <w:szCs w:val="26"/>
+        </w:rPr>
+        <w:t>).</w:t>
+      </w:r>
+    </w:p>
+    <w:p>
+      <w:pPr>
+        <w:pStyle w:val="ListParagraph"/>
+        <w:numPr>
+          <w:ilvl w:val="0"/>
+          <w:numId w:val="9"/>
+        </w:numPr>
+        <w:rPr>
+          <w:sz w:val="36"/>
+          <w:szCs w:val="32"/>
+        </w:rPr>
+      </w:pPr>
+      <w:r>
+        <w:rPr>
+          <w:sz w:val="28"/>
+          <w:szCs w:val="26"/>
+        </w:rPr>
+        <w:t xml:space="preserve">Add driver </w:t>
+      </w:r>
+      <w:proofErr w:type="spellStart"/>
+      <w:r>
+        <w:rPr>
+          <w:sz w:val="28"/>
+          <w:szCs w:val="26"/>
+        </w:rPr>
+        <w:t>riview</w:t>
+      </w:r>
+      <w:proofErr w:type="spellEnd"/>
+    </w:p>
+    <w:p>
+      <w:pPr>
+        <w:pStyle w:val="ListParagraph"/>
+        <w:numPr>
+          <w:ilvl w:val="0"/>
+          <w:numId w:val="9"/>
+        </w:numPr>
+        <w:rPr>
+          <w:sz w:val="36"/>
+          <w:szCs w:val="32"/>
+        </w:rPr>
+      </w:pPr>
+      <w:r>
+        <w:rPr>
+          <w:sz w:val="36"/>
+          <w:szCs w:val="32"/>
+        </w:rPr>
+        <w:t xml:space="preserve">Dark mode and light mode </w:t>
+      </w:r>
+    </w:p>
+    <w:p>
+      <w:pPr>
+        <w:pStyle w:val="ListParagraph"/>
+        <w:numPr>
+          <w:ilvl w:val="0"/>
+          <w:numId w:val="9"/>
+        </w:numPr>
+        <w:rPr>
+          <w:sz w:val="36"/>
+          <w:szCs w:val="32"/>
+        </w:rPr>
+      </w:pPr>
+      <w:r>
+        <w:rPr>
+          <w:sz w:val="36"/>
+          <w:szCs w:val="32"/>
+        </w:rPr>
+        <w:t xml:space="preserve">After payment invoice generate and show in booking details and user </w:t>
+      </w:r>
+      <w:proofErr w:type="gramStart"/>
+      <w:r>
+        <w:rPr>
+          <w:sz w:val="36"/>
+          <w:szCs w:val="32"/>
+        </w:rPr>
+        <w:t>download  it</w:t>
+      </w:r>
+      <w:proofErr w:type="gramEnd"/>
+      <w:r>
+        <w:rPr>
+          <w:sz w:val="36"/>
+          <w:szCs w:val="32"/>
+        </w:rPr>
+        <w:t>.</w:t>
+      </w:r>
+    </w:p>
+    <w:p>
+      <w:pPr>
+        <w:pStyle w:val="ListParagraph"/>
+        <w:numPr>
+          <w:ilvl w:val="0"/>
+          <w:numId w:val="9"/>
+        </w:numPr>
+        <w:rPr>
+          <w:sz w:val="36"/>
+          <w:szCs w:val="32"/>
+        </w:rPr>
+      </w:pPr>
+      <w:r>
+        <w:rPr>
+          <w:sz w:val="36"/>
+          <w:szCs w:val="32"/>
+        </w:rPr>
+        <w:t xml:space="preserve">Booking </w:t>
+      </w:r>
+      <w:proofErr w:type="spellStart"/>
+      <w:r>
+        <w:rPr>
+          <w:sz w:val="36"/>
+          <w:szCs w:val="32"/>
+        </w:rPr>
+        <w:t>calendera</w:t>
+      </w:r>
+      <w:proofErr w:type="spellEnd"/>
+      <w:r>
+        <w:rPr>
+          <w:sz w:val="36"/>
+          <w:szCs w:val="32"/>
+        </w:rPr>
+        <w:t xml:space="preserve">  add.</w:t>
+      </w:r>
       <w:bookmarkStart w:id="0" w:name="_GoBack"/>
       <w:bookmarkEnd w:id="0"/>
-      <w:r>
-        <w:rPr>
-          <w:sz w:val="28"/>
-          <w:szCs w:val="28"/>
-        </w:rPr>
-        <w:t>Booking confirmation page</w:t>
+    </w:p>
+    <w:p>
+      <w:pPr>
+        <w:pStyle w:val="ListParagraph"/>
+        <w:ind w:left="1920"/>
+        <w:rPr>
+          <w:sz w:val="28"/>
+          <w:szCs w:val="28"/>
+        </w:rPr>
+      </w:pPr>
+    </w:p>
+    <w:p>
+      <w:pPr>
+        <w:rPr>
+          <w:sz w:val="28"/>
+          <w:szCs w:val="28"/>
+        </w:rPr>
+      </w:pPr>
+      <w:r>
+        <w:rPr>
+          <w:sz w:val="28"/>
+          <w:szCs w:val="28"/>
+        </w:rPr>
+        <w:br w:type="page"/>
       </w:r>
     </w:p>
     <w:p>
@@ -606,622 +1562,651 @@
           <w:sz w:val="36"/>
           <w:szCs w:val="36"/>
         </w:rPr>
-        <w:t xml:space="preserve">User Side Remain Pages </w:t>
-      </w:r>
-    </w:p>
-    <w:p>
-      <w:pPr>
-        <w:pStyle w:val="ListParagraph"/>
-        <w:numPr>
-          <w:ilvl w:val="0"/>
-          <w:numId w:val="9"/>
-        </w:numPr>
-        <w:rPr>
-          <w:sz w:val="28"/>
-          <w:szCs w:val="28"/>
-        </w:rPr>
-      </w:pPr>
-      <w:r>
-        <w:rPr>
-          <w:sz w:val="28"/>
-          <w:szCs w:val="28"/>
-        </w:rPr>
-        <w:t xml:space="preserve">Recommandation Page </w:t>
-      </w:r>
-    </w:p>
-    <w:p>
-      <w:pPr>
-        <w:pStyle w:val="ListParagraph"/>
-        <w:numPr>
-          <w:ilvl w:val="0"/>
-          <w:numId w:val="9"/>
-        </w:numPr>
-        <w:rPr>
-          <w:sz w:val="28"/>
-          <w:szCs w:val="28"/>
-        </w:rPr>
-      </w:pPr>
-      <w:r>
-        <w:rPr>
-          <w:sz w:val="28"/>
-          <w:szCs w:val="28"/>
-        </w:rPr>
-        <w:t xml:space="preserve">My Feedback Page </w:t>
-      </w:r>
-    </w:p>
-    <w:p>
-      <w:pPr>
-        <w:pStyle w:val="ListParagraph"/>
-        <w:numPr>
-          <w:ilvl w:val="0"/>
-          <w:numId w:val="9"/>
-        </w:numPr>
-        <w:rPr>
-          <w:sz w:val="28"/>
-          <w:szCs w:val="28"/>
-        </w:rPr>
-      </w:pPr>
-      <w:r>
-        <w:rPr>
-          <w:sz w:val="28"/>
-          <w:szCs w:val="28"/>
-        </w:rPr>
-        <w:lastRenderedPageBreak/>
-        <w:t xml:space="preserve">Feedback Page </w:t>
-      </w:r>
-    </w:p>
-    <w:p>
-      <w:pPr>
-        <w:pStyle w:val="ListParagraph"/>
-        <w:numPr>
-          <w:ilvl w:val="0"/>
-          <w:numId w:val="9"/>
-        </w:numPr>
-        <w:rPr>
-          <w:sz w:val="28"/>
-          <w:szCs w:val="28"/>
-        </w:rPr>
-      </w:pPr>
-      <w:r>
-        <w:rPr>
-          <w:sz w:val="28"/>
-          <w:szCs w:val="28"/>
-        </w:rPr>
-        <w:t>ColorSwicher (If Time More</w:t>
-      </w:r>
-      <w:r>
-        <w:rPr>
-          <w:sz w:val="28"/>
-          <w:szCs w:val="28"/>
-        </w:rPr>
-        <w:t xml:space="preserve"> (future scope)</w:t>
-      </w:r>
-      <w:r>
-        <w:rPr>
-          <w:sz w:val="28"/>
-          <w:szCs w:val="28"/>
-        </w:rPr>
-        <w:t>)</w:t>
-      </w:r>
-    </w:p>
-    <w:p>
-      <w:pPr>
-        <w:pStyle w:val="ListParagraph"/>
-        <w:numPr>
-          <w:ilvl w:val="0"/>
-          <w:numId w:val="9"/>
-        </w:numPr>
-        <w:rPr>
-          <w:sz w:val="28"/>
-          <w:szCs w:val="28"/>
-        </w:rPr>
-      </w:pPr>
-      <w:r>
-        <w:rPr>
-          <w:sz w:val="28"/>
-          <w:szCs w:val="28"/>
-        </w:rPr>
-        <w:t>Update booking by user</w:t>
-      </w:r>
-      <w:r>
-        <w:rPr>
-          <w:sz w:val="28"/>
-          <w:szCs w:val="28"/>
-        </w:rPr>
-        <w:t>(future scope )</w:t>
-      </w:r>
-    </w:p>
-    <w:p>
-      <w:pPr>
-        <w:pStyle w:val="ListParagraph"/>
-        <w:numPr>
-          <w:ilvl w:val="0"/>
-          <w:numId w:val="9"/>
-        </w:numPr>
-        <w:rPr>
-          <w:sz w:val="28"/>
-          <w:szCs w:val="28"/>
-        </w:rPr>
-      </w:pPr>
-      <w:r>
-        <w:rPr>
-          <w:sz w:val="28"/>
-          <w:szCs w:val="28"/>
-        </w:rPr>
-        <w:t>Show driver number in profile pickup date</w:t>
-      </w:r>
-    </w:p>
-    <w:p>
-      <w:pPr>
-        <w:pStyle w:val="ListParagraph"/>
-        <w:numPr>
-          <w:ilvl w:val="0"/>
-          <w:numId w:val="9"/>
-        </w:numPr>
-        <w:rPr>
-          <w:sz w:val="36"/>
-          <w:szCs w:val="32"/>
-        </w:rPr>
-      </w:pPr>
-      <w:r>
-        <w:rPr>
-          <w:sz w:val="28"/>
-          <w:szCs w:val="26"/>
-        </w:rPr>
-        <w:t>Users can apply discounts and promo codes (Discount code lagao).Create different types of discounts (like percentage discount, fixed amount discount - alagalag offers).</w:t>
-      </w:r>
-    </w:p>
-    <w:p>
-      <w:pPr>
-        <w:pStyle w:val="ListParagraph"/>
-        <w:numPr>
-          <w:ilvl w:val="0"/>
-          <w:numId w:val="9"/>
-        </w:numPr>
-        <w:rPr>
-          <w:sz w:val="36"/>
-          <w:szCs w:val="32"/>
-        </w:rPr>
-      </w:pPr>
-      <w:r>
-        <w:rPr>
-          <w:sz w:val="28"/>
-          <w:szCs w:val="26"/>
-        </w:rPr>
-        <w:t>Provide live chat support to users (Koi problem haitoh chat karo).</w:t>
-      </w:r>
-    </w:p>
-    <w:p>
-      <w:pPr>
-        <w:pStyle w:val="ListParagraph"/>
-        <w:numPr>
-          <w:ilvl w:val="0"/>
-          <w:numId w:val="9"/>
-        </w:numPr>
-        <w:rPr>
-          <w:sz w:val="36"/>
-          <w:szCs w:val="32"/>
-        </w:rPr>
-      </w:pPr>
-      <w:r>
-        <w:rPr>
-          <w:sz w:val="28"/>
-          <w:szCs w:val="26"/>
-        </w:rPr>
-        <w:t>Make your website available in multiple languages (Hindi, English, aurbhi).</w:t>
-      </w:r>
-    </w:p>
-    <w:p>
-      <w:pPr>
-        <w:pStyle w:val="ListParagraph"/>
-        <w:ind w:left="1920"/>
-        <w:rPr>
-          <w:sz w:val="28"/>
-          <w:szCs w:val="28"/>
-        </w:rPr>
-      </w:pPr>
-    </w:p>
-    <w:p>
-      <w:pPr>
-        <w:rPr>
-          <w:sz w:val="28"/>
-          <w:szCs w:val="28"/>
-        </w:rPr>
-      </w:pPr>
-      <w:r>
-        <w:rPr>
-          <w:sz w:val="28"/>
-          <w:szCs w:val="28"/>
-        </w:rPr>
-        <w:br w:type="page"/>
-      </w:r>
-    </w:p>
-    <w:p>
-      <w:pPr>
-        <w:ind w:left="1080"/>
-        <w:rPr>
-          <w:sz w:val="28"/>
-          <w:szCs w:val="28"/>
-        </w:rPr>
-      </w:pPr>
-    </w:p>
-    <w:p>
-      <w:pPr>
-        <w:pStyle w:val="ListParagraph"/>
-        <w:numPr>
-          <w:ilvl w:val="0"/>
-          <w:numId w:val="5"/>
-        </w:numPr>
+        <w:t xml:space="preserve">Admin Side Pages </w:t>
+      </w:r>
+      <w:proofErr w:type="spellStart"/>
+      <w:r>
         <w:rPr>
           <w:sz w:val="36"/>
           <w:szCs w:val="36"/>
         </w:rPr>
-      </w:pPr>
-      <w:r>
+        <w:t>Complated</w:t>
+      </w:r>
+      <w:proofErr w:type="spellEnd"/>
+    </w:p>
+    <w:p>
+      <w:pPr>
+        <w:pStyle w:val="ListParagraph"/>
+        <w:ind w:left="1080"/>
+        <w:rPr>
+          <w:sz w:val="28"/>
+          <w:szCs w:val="28"/>
+        </w:rPr>
+      </w:pPr>
+    </w:p>
+    <w:p>
+      <w:pPr>
+        <w:pStyle w:val="ListParagraph"/>
+        <w:numPr>
+          <w:ilvl w:val="0"/>
+          <w:numId w:val="8"/>
+        </w:numPr>
+        <w:rPr>
+          <w:sz w:val="28"/>
+          <w:szCs w:val="28"/>
+        </w:rPr>
+      </w:pPr>
+      <w:r>
+        <w:rPr>
+          <w:sz w:val="28"/>
+          <w:szCs w:val="28"/>
+        </w:rPr>
+        <w:t xml:space="preserve">Dashboard Page </w:t>
+      </w:r>
+    </w:p>
+    <w:p>
+      <w:pPr>
+        <w:pStyle w:val="ListParagraph"/>
+        <w:numPr>
+          <w:ilvl w:val="0"/>
+          <w:numId w:val="8"/>
+        </w:numPr>
+        <w:rPr>
+          <w:sz w:val="28"/>
+          <w:szCs w:val="28"/>
+        </w:rPr>
+      </w:pPr>
+      <w:r>
+        <w:rPr>
+          <w:sz w:val="28"/>
+          <w:szCs w:val="28"/>
+        </w:rPr>
+        <w:t>add</w:t>
+      </w:r>
+      <w:r>
+        <w:rPr>
+          <w:sz w:val="28"/>
+          <w:szCs w:val="28"/>
+        </w:rPr>
+        <w:t xml:space="preserve"> Brand Page</w:t>
+      </w:r>
+    </w:p>
+    <w:p>
+      <w:pPr>
+        <w:pStyle w:val="ListParagraph"/>
+        <w:numPr>
+          <w:ilvl w:val="0"/>
+          <w:numId w:val="8"/>
+        </w:numPr>
+        <w:rPr>
+          <w:sz w:val="28"/>
+          <w:szCs w:val="28"/>
+        </w:rPr>
+      </w:pPr>
+      <w:r>
+        <w:rPr>
+          <w:sz w:val="28"/>
+          <w:szCs w:val="28"/>
+        </w:rPr>
+        <w:t>Manage Brand Page</w:t>
+      </w:r>
+    </w:p>
+    <w:p>
+      <w:pPr>
+        <w:pStyle w:val="ListParagraph"/>
+        <w:numPr>
+          <w:ilvl w:val="0"/>
+          <w:numId w:val="8"/>
+        </w:numPr>
+        <w:rPr>
+          <w:sz w:val="28"/>
+          <w:szCs w:val="28"/>
+        </w:rPr>
+      </w:pPr>
+      <w:r>
+        <w:rPr>
+          <w:sz w:val="28"/>
+          <w:szCs w:val="28"/>
+        </w:rPr>
+        <w:t>Add Car  Page</w:t>
+      </w:r>
+    </w:p>
+    <w:p>
+      <w:pPr>
+        <w:pStyle w:val="ListParagraph"/>
+        <w:numPr>
+          <w:ilvl w:val="0"/>
+          <w:numId w:val="8"/>
+        </w:numPr>
+        <w:rPr>
+          <w:sz w:val="28"/>
+          <w:szCs w:val="28"/>
+        </w:rPr>
+      </w:pPr>
+      <w:r>
+        <w:rPr>
+          <w:sz w:val="28"/>
+          <w:szCs w:val="28"/>
+        </w:rPr>
+        <w:t>Manage Car</w:t>
+      </w:r>
+      <w:r>
+        <w:rPr>
+          <w:sz w:val="28"/>
+          <w:szCs w:val="28"/>
+        </w:rPr>
+        <w:t xml:space="preserve"> </w:t>
+      </w:r>
+      <w:r>
+        <w:rPr>
+          <w:sz w:val="28"/>
+          <w:szCs w:val="28"/>
+        </w:rPr>
+        <w:t>also (view)</w:t>
+      </w:r>
+    </w:p>
+    <w:p>
+      <w:pPr>
+        <w:pStyle w:val="ListParagraph"/>
+        <w:numPr>
+          <w:ilvl w:val="0"/>
+          <w:numId w:val="8"/>
+        </w:numPr>
+        <w:rPr>
+          <w:sz w:val="28"/>
+          <w:szCs w:val="28"/>
+        </w:rPr>
+      </w:pPr>
+      <w:r>
+        <w:rPr>
+          <w:sz w:val="28"/>
+          <w:szCs w:val="28"/>
+        </w:rPr>
+        <w:t xml:space="preserve">New Booking  Page </w:t>
+      </w:r>
+    </w:p>
+    <w:p>
+      <w:pPr>
+        <w:pStyle w:val="ListParagraph"/>
+        <w:numPr>
+          <w:ilvl w:val="0"/>
+          <w:numId w:val="8"/>
+        </w:numPr>
+        <w:rPr>
+          <w:sz w:val="28"/>
+          <w:szCs w:val="28"/>
+        </w:rPr>
+      </w:pPr>
+      <w:r>
+        <w:rPr>
+          <w:sz w:val="28"/>
+          <w:szCs w:val="28"/>
+        </w:rPr>
+        <w:t xml:space="preserve">Confirm Booking page </w:t>
+      </w:r>
+    </w:p>
+    <w:p>
+      <w:pPr>
+        <w:pStyle w:val="ListParagraph"/>
+        <w:numPr>
+          <w:ilvl w:val="0"/>
+          <w:numId w:val="8"/>
+        </w:numPr>
+        <w:rPr>
+          <w:sz w:val="28"/>
+          <w:szCs w:val="28"/>
+        </w:rPr>
+      </w:pPr>
+      <w:r>
+        <w:rPr>
+          <w:sz w:val="28"/>
+          <w:szCs w:val="28"/>
+        </w:rPr>
+        <w:t xml:space="preserve">Cancel Booking page </w:t>
+      </w:r>
+    </w:p>
+    <w:p>
+      <w:pPr>
+        <w:pStyle w:val="ListParagraph"/>
+        <w:numPr>
+          <w:ilvl w:val="0"/>
+          <w:numId w:val="8"/>
+        </w:numPr>
+        <w:rPr>
+          <w:sz w:val="28"/>
+          <w:szCs w:val="28"/>
+        </w:rPr>
+      </w:pPr>
+      <w:r>
+        <w:rPr>
+          <w:sz w:val="28"/>
+          <w:szCs w:val="28"/>
+        </w:rPr>
+        <w:t>Return booking page</w:t>
+      </w:r>
+    </w:p>
+    <w:p>
+      <w:pPr>
+        <w:pStyle w:val="ListParagraph"/>
+        <w:numPr>
+          <w:ilvl w:val="0"/>
+          <w:numId w:val="8"/>
+        </w:numPr>
+        <w:rPr>
+          <w:sz w:val="28"/>
+          <w:szCs w:val="28"/>
+        </w:rPr>
+      </w:pPr>
+      <w:r>
+        <w:rPr>
+          <w:sz w:val="28"/>
+          <w:szCs w:val="28"/>
+        </w:rPr>
+        <w:t>Change date  request page</w:t>
+      </w:r>
+    </w:p>
+    <w:p>
+      <w:pPr>
+        <w:pStyle w:val="ListParagraph"/>
+        <w:numPr>
+          <w:ilvl w:val="0"/>
+          <w:numId w:val="8"/>
+        </w:numPr>
+        <w:rPr>
+          <w:sz w:val="28"/>
+          <w:szCs w:val="28"/>
+        </w:rPr>
+      </w:pPr>
+      <w:r>
+        <w:rPr>
+          <w:sz w:val="28"/>
+          <w:szCs w:val="28"/>
+        </w:rPr>
+        <w:t>Manage Users</w:t>
+      </w:r>
+      <w:r>
+        <w:rPr>
+          <w:sz w:val="28"/>
+          <w:szCs w:val="28"/>
+        </w:rPr>
+        <w:t xml:space="preserve"> also (view)</w:t>
+      </w:r>
+    </w:p>
+    <w:p>
+      <w:pPr>
+        <w:pStyle w:val="ListParagraph"/>
+        <w:numPr>
+          <w:ilvl w:val="0"/>
+          <w:numId w:val="8"/>
+        </w:numPr>
+        <w:rPr>
+          <w:sz w:val="28"/>
+          <w:szCs w:val="28"/>
+        </w:rPr>
+      </w:pPr>
+      <w:r>
+        <w:rPr>
+          <w:sz w:val="28"/>
+          <w:szCs w:val="28"/>
+        </w:rPr>
+        <w:t xml:space="preserve">Manage Admin </w:t>
+      </w:r>
+    </w:p>
+    <w:p>
+      <w:pPr>
+        <w:pStyle w:val="ListParagraph"/>
+        <w:numPr>
+          <w:ilvl w:val="0"/>
+          <w:numId w:val="8"/>
+        </w:numPr>
+        <w:rPr>
+          <w:sz w:val="28"/>
+          <w:szCs w:val="28"/>
+        </w:rPr>
+      </w:pPr>
+      <w:r>
+        <w:rPr>
+          <w:sz w:val="28"/>
+          <w:szCs w:val="28"/>
+        </w:rPr>
+        <w:t xml:space="preserve">All pages  in add pagination using </w:t>
+      </w:r>
+      <w:proofErr w:type="spellStart"/>
+      <w:r>
+        <w:rPr>
+          <w:sz w:val="28"/>
+          <w:szCs w:val="28"/>
+        </w:rPr>
+        <w:t>php</w:t>
+      </w:r>
+      <w:proofErr w:type="spellEnd"/>
+    </w:p>
+    <w:p>
+      <w:pPr>
+        <w:pStyle w:val="ListParagraph"/>
+        <w:numPr>
+          <w:ilvl w:val="0"/>
+          <w:numId w:val="8"/>
+        </w:numPr>
+        <w:rPr>
+          <w:sz w:val="28"/>
+          <w:szCs w:val="28"/>
+        </w:rPr>
+      </w:pPr>
+      <w:r>
+        <w:rPr>
+          <w:sz w:val="28"/>
+          <w:szCs w:val="28"/>
+        </w:rPr>
+        <w:t xml:space="preserve">All pages in add search using </w:t>
+      </w:r>
+      <w:proofErr w:type="spellStart"/>
+      <w:r>
+        <w:rPr>
+          <w:sz w:val="28"/>
+          <w:szCs w:val="28"/>
+        </w:rPr>
+        <w:t>javascript</w:t>
+      </w:r>
+      <w:proofErr w:type="spellEnd"/>
+    </w:p>
+    <w:p>
+      <w:pPr>
+        <w:pStyle w:val="ListParagraph"/>
+        <w:numPr>
+          <w:ilvl w:val="0"/>
+          <w:numId w:val="8"/>
+        </w:numPr>
+        <w:rPr>
+          <w:sz w:val="28"/>
+          <w:szCs w:val="28"/>
+        </w:rPr>
+      </w:pPr>
+      <w:r>
+        <w:rPr>
+          <w:sz w:val="28"/>
+          <w:szCs w:val="28"/>
+        </w:rPr>
+        <w:t>Manage contact us query</w:t>
+      </w:r>
+      <w:r>
+        <w:rPr>
+          <w:sz w:val="28"/>
+          <w:szCs w:val="28"/>
+        </w:rPr>
+        <w:t xml:space="preserve"> </w:t>
+      </w:r>
+      <w:r>
+        <w:rPr>
+          <w:sz w:val="28"/>
+          <w:szCs w:val="28"/>
+        </w:rPr>
+        <w:t>also (view)</w:t>
+      </w:r>
+      <w:r>
+        <w:rPr>
+          <w:sz w:val="28"/>
+          <w:szCs w:val="28"/>
+        </w:rPr>
+        <w:t xml:space="preserve"> and (replay)</w:t>
+      </w:r>
+    </w:p>
+    <w:p>
+      <w:pPr>
+        <w:pStyle w:val="ListParagraph"/>
+        <w:numPr>
+          <w:ilvl w:val="0"/>
+          <w:numId w:val="8"/>
+        </w:numPr>
+        <w:rPr>
+          <w:sz w:val="28"/>
+          <w:szCs w:val="28"/>
+        </w:rPr>
+      </w:pPr>
+      <w:r>
+        <w:rPr>
+          <w:sz w:val="28"/>
+          <w:szCs w:val="28"/>
+        </w:rPr>
+        <w:t>Add driver</w:t>
+      </w:r>
+    </w:p>
+    <w:p>
+      <w:pPr>
+        <w:pStyle w:val="ListParagraph"/>
+        <w:numPr>
+          <w:ilvl w:val="0"/>
+          <w:numId w:val="8"/>
+        </w:numPr>
+        <w:rPr>
+          <w:sz w:val="28"/>
+          <w:szCs w:val="28"/>
+        </w:rPr>
+      </w:pPr>
+      <w:r>
+        <w:rPr>
+          <w:sz w:val="28"/>
+          <w:szCs w:val="28"/>
+        </w:rPr>
+        <w:t>Manage driver</w:t>
+      </w:r>
+      <w:r>
+        <w:rPr>
+          <w:sz w:val="28"/>
+          <w:szCs w:val="28"/>
+        </w:rPr>
+        <w:t xml:space="preserve"> </w:t>
+      </w:r>
+      <w:r>
+        <w:rPr>
+          <w:sz w:val="28"/>
+          <w:szCs w:val="28"/>
+        </w:rPr>
+        <w:t>also (view)</w:t>
+      </w:r>
+    </w:p>
+    <w:p>
+      <w:pPr>
+        <w:pStyle w:val="ListParagraph"/>
+        <w:numPr>
+          <w:ilvl w:val="0"/>
+          <w:numId w:val="8"/>
+        </w:numPr>
+        <w:rPr>
+          <w:sz w:val="28"/>
+          <w:szCs w:val="28"/>
+        </w:rPr>
+      </w:pPr>
+      <w:r>
+        <w:rPr>
+          <w:sz w:val="28"/>
+          <w:szCs w:val="28"/>
+        </w:rPr>
+        <w:t>search perform in all pages &amp; pagination</w:t>
+      </w:r>
+    </w:p>
+    <w:p>
+      <w:pPr>
+        <w:pStyle w:val="ListParagraph"/>
+        <w:numPr>
+          <w:ilvl w:val="0"/>
+          <w:numId w:val="8"/>
+        </w:numPr>
+        <w:rPr>
+          <w:sz w:val="28"/>
+          <w:szCs w:val="28"/>
+        </w:rPr>
+      </w:pPr>
+      <w:r>
+        <w:rPr>
+          <w:sz w:val="28"/>
+          <w:szCs w:val="28"/>
+        </w:rPr>
+        <w:t xml:space="preserve">Manage Feedback </w:t>
+      </w:r>
+      <w:r>
+        <w:rPr>
+          <w:sz w:val="28"/>
+          <w:szCs w:val="28"/>
+        </w:rPr>
+        <w:t>also (view)</w:t>
+      </w:r>
+    </w:p>
+    <w:p>
+      <w:pPr>
+        <w:pStyle w:val="ListParagraph"/>
+        <w:numPr>
+          <w:ilvl w:val="0"/>
+          <w:numId w:val="8"/>
+        </w:numPr>
+        <w:rPr>
+          <w:sz w:val="28"/>
+          <w:szCs w:val="28"/>
+        </w:rPr>
+      </w:pPr>
+      <w:r>
+        <w:rPr>
+          <w:sz w:val="28"/>
+          <w:szCs w:val="28"/>
+        </w:rPr>
+        <w:t xml:space="preserve">Booking </w:t>
+      </w:r>
+      <w:proofErr w:type="spellStart"/>
+      <w:r>
+        <w:rPr>
+          <w:sz w:val="28"/>
+          <w:szCs w:val="28"/>
+        </w:rPr>
+        <w:t>confirm,cancel,return</w:t>
+      </w:r>
+      <w:proofErr w:type="spellEnd"/>
+      <w:r>
+        <w:rPr>
+          <w:sz w:val="28"/>
+          <w:szCs w:val="28"/>
+        </w:rPr>
+        <w:t xml:space="preserve"> then sent </w:t>
+      </w:r>
+      <w:proofErr w:type="spellStart"/>
+      <w:r>
+        <w:rPr>
+          <w:sz w:val="28"/>
+          <w:szCs w:val="28"/>
+        </w:rPr>
+        <w:t>emailto</w:t>
+      </w:r>
+      <w:proofErr w:type="spellEnd"/>
+      <w:r>
+        <w:rPr>
+          <w:sz w:val="28"/>
+          <w:szCs w:val="28"/>
+        </w:rPr>
+        <w:t xml:space="preserve"> user</w:t>
+      </w:r>
+    </w:p>
+    <w:p>
+      <w:pPr>
+        <w:pStyle w:val="ListParagraph"/>
+        <w:numPr>
+          <w:ilvl w:val="0"/>
+          <w:numId w:val="8"/>
+        </w:numPr>
+        <w:rPr>
+          <w:sz w:val="28"/>
+          <w:szCs w:val="28"/>
+        </w:rPr>
+      </w:pPr>
+      <w:r>
+        <w:rPr>
+          <w:sz w:val="28"/>
+          <w:szCs w:val="28"/>
+        </w:rPr>
+        <w:t xml:space="preserve">Admin return car </w:t>
+      </w:r>
+      <w:proofErr w:type="gramStart"/>
+      <w:r>
+        <w:rPr>
+          <w:sz w:val="28"/>
+          <w:szCs w:val="28"/>
+        </w:rPr>
+        <w:t>time  pass</w:t>
+      </w:r>
+      <w:proofErr w:type="gramEnd"/>
+      <w:r>
+        <w:rPr>
+          <w:sz w:val="28"/>
+          <w:szCs w:val="28"/>
+        </w:rPr>
+        <w:t xml:space="preserve"> the due date the show popup  of extra money.</w:t>
+      </w:r>
+    </w:p>
+    <w:p>
+      <w:pPr>
+        <w:pStyle w:val="ListParagraph"/>
+        <w:numPr>
+          <w:ilvl w:val="0"/>
+          <w:numId w:val="8"/>
+        </w:numPr>
+        <w:rPr>
+          <w:sz w:val="28"/>
+          <w:szCs w:val="28"/>
+        </w:rPr>
+      </w:pPr>
+      <w:r>
+        <w:rPr>
+          <w:sz w:val="28"/>
+          <w:szCs w:val="28"/>
+        </w:rPr>
+        <w:t>Manage change booking request</w:t>
+      </w:r>
+    </w:p>
+    <w:p>
+      <w:pPr>
+        <w:pStyle w:val="ListParagraph"/>
+        <w:ind w:left="1800"/>
+        <w:rPr>
+          <w:sz w:val="28"/>
+          <w:szCs w:val="28"/>
+        </w:rPr>
+      </w:pPr>
+    </w:p>
+    <w:p>
+      <w:pPr>
+        <w:pStyle w:val="ListParagraph"/>
+        <w:ind w:left="1800"/>
+        <w:rPr>
+          <w:sz w:val="28"/>
+          <w:szCs w:val="28"/>
+        </w:rPr>
+      </w:pPr>
+    </w:p>
+    <w:p>
+      <w:pPr>
+        <w:pStyle w:val="ListParagraph"/>
+        <w:ind w:left="1800"/>
+        <w:rPr>
+          <w:sz w:val="28"/>
+          <w:szCs w:val="28"/>
+        </w:rPr>
+      </w:pPr>
+    </w:p>
+    <w:p>
+      <w:pPr>
+        <w:pStyle w:val="ListParagraph"/>
+        <w:numPr>
+          <w:ilvl w:val="0"/>
+          <w:numId w:val="5"/>
+        </w:numPr>
         <w:rPr>
           <w:sz w:val="36"/>
           <w:szCs w:val="36"/>
         </w:rPr>
-        <w:t>Admin Side Pages Complated</w:t>
-      </w:r>
-    </w:p>
-    <w:p>
-      <w:pPr>
-        <w:pStyle w:val="ListParagraph"/>
-        <w:ind w:left="1080"/>
-        <w:rPr>
-          <w:sz w:val="28"/>
-          <w:szCs w:val="28"/>
-        </w:rPr>
-      </w:pPr>
-    </w:p>
-    <w:p>
-      <w:pPr>
-        <w:pStyle w:val="ListParagraph"/>
-        <w:numPr>
-          <w:ilvl w:val="0"/>
-          <w:numId w:val="8"/>
-        </w:numPr>
-        <w:rPr>
-          <w:sz w:val="28"/>
-          <w:szCs w:val="28"/>
-        </w:rPr>
-      </w:pPr>
-      <w:r>
-        <w:rPr>
-          <w:sz w:val="28"/>
-          <w:szCs w:val="28"/>
-        </w:rPr>
-        <w:t xml:space="preserve">Dashboard Page </w:t>
-      </w:r>
-    </w:p>
-    <w:p>
-      <w:pPr>
-        <w:pStyle w:val="ListParagraph"/>
-        <w:numPr>
-          <w:ilvl w:val="0"/>
-          <w:numId w:val="8"/>
-        </w:numPr>
-        <w:rPr>
-          <w:sz w:val="28"/>
-          <w:szCs w:val="28"/>
-        </w:rPr>
-      </w:pPr>
-      <w:r>
-        <w:rPr>
-          <w:sz w:val="28"/>
-          <w:szCs w:val="28"/>
-        </w:rPr>
-        <w:t>Create Brand Page</w:t>
-      </w:r>
-    </w:p>
-    <w:p>
-      <w:pPr>
-        <w:pStyle w:val="ListParagraph"/>
-        <w:numPr>
-          <w:ilvl w:val="0"/>
-          <w:numId w:val="8"/>
-        </w:numPr>
-        <w:rPr>
-          <w:sz w:val="28"/>
-          <w:szCs w:val="28"/>
-        </w:rPr>
-      </w:pPr>
-      <w:r>
-        <w:rPr>
-          <w:sz w:val="28"/>
-          <w:szCs w:val="28"/>
-        </w:rPr>
-        <w:t>Manage Brand Page</w:t>
-      </w:r>
-    </w:p>
-    <w:p>
-      <w:pPr>
-        <w:pStyle w:val="ListParagraph"/>
-        <w:numPr>
-          <w:ilvl w:val="0"/>
-          <w:numId w:val="8"/>
-        </w:numPr>
-        <w:rPr>
-          <w:sz w:val="28"/>
-          <w:szCs w:val="28"/>
-        </w:rPr>
-      </w:pPr>
-      <w:r>
-        <w:rPr>
-          <w:sz w:val="28"/>
-          <w:szCs w:val="28"/>
-        </w:rPr>
-        <w:t>Add Car  Page</w:t>
-      </w:r>
-    </w:p>
-    <w:p>
-      <w:pPr>
-        <w:pStyle w:val="ListParagraph"/>
-        <w:numPr>
-          <w:ilvl w:val="0"/>
-          <w:numId w:val="8"/>
-        </w:numPr>
-        <w:rPr>
-          <w:sz w:val="28"/>
-          <w:szCs w:val="28"/>
-        </w:rPr>
-      </w:pPr>
-      <w:r>
-        <w:rPr>
-          <w:sz w:val="28"/>
-          <w:szCs w:val="28"/>
-        </w:rPr>
-        <w:t>Manage Car</w:t>
-      </w:r>
-    </w:p>
-    <w:p>
-      <w:pPr>
-        <w:pStyle w:val="ListParagraph"/>
-        <w:numPr>
-          <w:ilvl w:val="0"/>
-          <w:numId w:val="8"/>
-        </w:numPr>
-        <w:rPr>
-          <w:sz w:val="28"/>
-          <w:szCs w:val="28"/>
-        </w:rPr>
-      </w:pPr>
-      <w:r>
-        <w:rPr>
-          <w:sz w:val="28"/>
-          <w:szCs w:val="28"/>
-        </w:rPr>
-        <w:t xml:space="preserve">New Booking  Page </w:t>
-      </w:r>
-    </w:p>
-    <w:p>
-      <w:pPr>
-        <w:pStyle w:val="ListParagraph"/>
-        <w:numPr>
-          <w:ilvl w:val="0"/>
-          <w:numId w:val="8"/>
-        </w:numPr>
-        <w:rPr>
-          <w:sz w:val="28"/>
-          <w:szCs w:val="28"/>
-        </w:rPr>
-      </w:pPr>
-      <w:r>
-        <w:rPr>
-          <w:sz w:val="28"/>
-          <w:szCs w:val="28"/>
-        </w:rPr>
-        <w:t xml:space="preserve">Confirm Booking page </w:t>
-      </w:r>
-    </w:p>
-    <w:p>
-      <w:pPr>
-        <w:pStyle w:val="ListParagraph"/>
-        <w:numPr>
-          <w:ilvl w:val="0"/>
-          <w:numId w:val="8"/>
-        </w:numPr>
-        <w:rPr>
-          <w:sz w:val="28"/>
-          <w:szCs w:val="28"/>
-        </w:rPr>
-      </w:pPr>
-      <w:r>
-        <w:rPr>
-          <w:sz w:val="28"/>
-          <w:szCs w:val="28"/>
-        </w:rPr>
-        <w:t xml:space="preserve">Cancel Booking page </w:t>
-      </w:r>
-    </w:p>
-    <w:p>
-      <w:pPr>
-        <w:pStyle w:val="ListParagraph"/>
-        <w:numPr>
-          <w:ilvl w:val="0"/>
-          <w:numId w:val="8"/>
-        </w:numPr>
-        <w:rPr>
-          <w:sz w:val="28"/>
-          <w:szCs w:val="28"/>
-        </w:rPr>
-      </w:pPr>
-      <w:r>
-        <w:rPr>
-          <w:sz w:val="28"/>
-          <w:szCs w:val="28"/>
-        </w:rPr>
-        <w:t>Manage Users</w:t>
-      </w:r>
-    </w:p>
-    <w:p>
-      <w:pPr>
-        <w:pStyle w:val="ListParagraph"/>
-        <w:numPr>
-          <w:ilvl w:val="0"/>
-          <w:numId w:val="8"/>
-        </w:numPr>
-        <w:rPr>
-          <w:sz w:val="28"/>
-          <w:szCs w:val="28"/>
-        </w:rPr>
-      </w:pPr>
-      <w:r>
-        <w:rPr>
-          <w:sz w:val="28"/>
-          <w:szCs w:val="28"/>
-        </w:rPr>
-        <w:t xml:space="preserve">Manage Admin </w:t>
-      </w:r>
-    </w:p>
-    <w:p>
-      <w:pPr>
-        <w:pStyle w:val="ListParagraph"/>
-        <w:numPr>
-          <w:ilvl w:val="0"/>
-          <w:numId w:val="8"/>
-        </w:numPr>
-        <w:rPr>
-          <w:sz w:val="28"/>
-          <w:szCs w:val="28"/>
-        </w:rPr>
-      </w:pPr>
-      <w:r>
-        <w:rPr>
-          <w:sz w:val="28"/>
-          <w:szCs w:val="28"/>
-        </w:rPr>
-        <w:t>Booking Details</w:t>
-      </w:r>
-    </w:p>
-    <w:p>
-      <w:pPr>
-        <w:pStyle w:val="ListParagraph"/>
-        <w:numPr>
-          <w:ilvl w:val="0"/>
-          <w:numId w:val="8"/>
-        </w:numPr>
-        <w:rPr>
-          <w:sz w:val="28"/>
-          <w:szCs w:val="28"/>
-        </w:rPr>
-      </w:pPr>
-      <w:r>
-        <w:rPr>
-          <w:sz w:val="28"/>
-          <w:szCs w:val="28"/>
-        </w:rPr>
-        <w:t>Manage contact us query</w:t>
-      </w:r>
-    </w:p>
-    <w:p>
-      <w:pPr>
-        <w:pStyle w:val="ListParagraph"/>
-        <w:numPr>
-          <w:ilvl w:val="0"/>
-          <w:numId w:val="8"/>
-        </w:numPr>
-        <w:rPr>
-          <w:sz w:val="28"/>
-          <w:szCs w:val="28"/>
-        </w:rPr>
-      </w:pPr>
-      <w:r>
-        <w:rPr>
-          <w:sz w:val="28"/>
-          <w:szCs w:val="28"/>
-        </w:rPr>
-        <w:t>Add driver</w:t>
-      </w:r>
-    </w:p>
-    <w:p>
-      <w:pPr>
-        <w:pStyle w:val="ListParagraph"/>
-        <w:numPr>
-          <w:ilvl w:val="0"/>
-          <w:numId w:val="8"/>
-        </w:numPr>
-        <w:rPr>
-          <w:sz w:val="28"/>
-          <w:szCs w:val="28"/>
-        </w:rPr>
-      </w:pPr>
-      <w:r>
-        <w:rPr>
-          <w:sz w:val="28"/>
-          <w:szCs w:val="28"/>
-        </w:rPr>
-        <w:t>Manage driver</w:t>
-      </w:r>
-    </w:p>
-    <w:p>
-      <w:pPr>
-        <w:pStyle w:val="ListParagraph"/>
-        <w:numPr>
-          <w:ilvl w:val="0"/>
-          <w:numId w:val="8"/>
-        </w:numPr>
-        <w:rPr>
-          <w:sz w:val="28"/>
-          <w:szCs w:val="28"/>
-        </w:rPr>
-      </w:pPr>
-      <w:r>
-        <w:rPr>
-          <w:sz w:val="28"/>
-          <w:szCs w:val="28"/>
-        </w:rPr>
-        <w:t>search perform in all pages &amp; pagination</w:t>
-      </w:r>
-    </w:p>
-    <w:p>
-      <w:pPr>
-        <w:pStyle w:val="ListParagraph"/>
-        <w:ind w:left="1800"/>
-        <w:rPr>
-          <w:sz w:val="28"/>
-          <w:szCs w:val="28"/>
-        </w:rPr>
-      </w:pPr>
-    </w:p>
-    <w:p>
-      <w:pPr>
-        <w:pStyle w:val="ListParagraph"/>
-        <w:ind w:left="1800"/>
-        <w:rPr>
-          <w:sz w:val="28"/>
-          <w:szCs w:val="28"/>
-        </w:rPr>
-      </w:pPr>
-    </w:p>
-    <w:p>
-      <w:pPr>
-        <w:pStyle w:val="ListParagraph"/>
-        <w:ind w:left="1800"/>
-        <w:rPr>
-          <w:sz w:val="28"/>
-          <w:szCs w:val="28"/>
-        </w:rPr>
-      </w:pPr>
-    </w:p>
-    <w:p>
-      <w:pPr>
-        <w:pStyle w:val="ListParagraph"/>
-        <w:numPr>
-          <w:ilvl w:val="0"/>
-          <w:numId w:val="5"/>
-        </w:numPr>
+      </w:pPr>
+      <w:r>
         <w:rPr>
           <w:sz w:val="36"/>
           <w:szCs w:val="36"/>
         </w:rPr>
-      </w:pPr>
-      <w:r>
-        <w:rPr>
-          <w:sz w:val="36"/>
-          <w:szCs w:val="36"/>
-        </w:rPr>
         <w:t>Admin Side Remain Pages</w:t>
       </w:r>
     </w:p>
@@ -1242,7 +2227,14 @@
           <w:sz w:val="28"/>
           <w:szCs w:val="28"/>
         </w:rPr>
-        <w:t xml:space="preserve">Manage Feedback </w:t>
+        <w:t>Manage FAQ</w:t>
+      </w:r>
+      <w:r>
+        <w:rPr>
+          <w:sz w:val="28"/>
+          <w:szCs w:val="28"/>
+        </w:rPr>
+        <w:t xml:space="preserve"> page dynamic</w:t>
       </w:r>
     </w:p>
     <w:p>
@@ -1262,7 +2254,7 @@
           <w:sz w:val="28"/>
           <w:szCs w:val="28"/>
         </w:rPr>
-        <w:t>Manage FAQ</w:t>
+        <w:t xml:space="preserve">Manage car in update particular image one by one </w:t>
       </w:r>
     </w:p>
     <w:p>
@@ -1282,7 +2274,14 @@
           <w:sz w:val="28"/>
           <w:szCs w:val="28"/>
         </w:rPr>
-        <w:t xml:space="preserve">Manage contact us page </w:t>
+        <w:t>Booking Details</w:t>
+      </w:r>
+      <w:r>
+        <w:rPr>
+          <w:sz w:val="28"/>
+          <w:szCs w:val="28"/>
+        </w:rPr>
+        <w:t xml:space="preserve"> page(remain)</w:t>
       </w:r>
     </w:p>
     <w:p>
@@ -1302,7 +2301,7 @@
           <w:sz w:val="28"/>
           <w:szCs w:val="28"/>
         </w:rPr>
-        <w:t xml:space="preserve">Manage car,user,driver in add view all details </w:t>
+        <w:t>Report generating</w:t>
       </w:r>
     </w:p>
     <w:p>
@@ -1322,7 +2321,39 @@
           <w:sz w:val="28"/>
           <w:szCs w:val="28"/>
         </w:rPr>
-        <w:t xml:space="preserve">Manage car in update particular image one by one </w:t>
+        <w:t xml:space="preserve">When return car then if damage then admin select </w:t>
+      </w:r>
+      <w:proofErr w:type="gramStart"/>
+      <w:r>
+        <w:rPr>
+          <w:sz w:val="28"/>
+          <w:szCs w:val="28"/>
+        </w:rPr>
+        <w:t>extra  charge</w:t>
+      </w:r>
+      <w:proofErr w:type="gramEnd"/>
+      <w:r>
+        <w:rPr>
+          <w:sz w:val="28"/>
+          <w:szCs w:val="28"/>
+        </w:rPr>
+        <w:t xml:space="preserve"> and </w:t>
+      </w:r>
+      <w:proofErr w:type="spellStart"/>
+      <w:r>
+        <w:rPr>
+          <w:sz w:val="28"/>
+          <w:szCs w:val="28"/>
+        </w:rPr>
+        <w:t>upoad</w:t>
+      </w:r>
+      <w:proofErr w:type="spellEnd"/>
+      <w:r>
+        <w:rPr>
+          <w:sz w:val="28"/>
+          <w:szCs w:val="28"/>
+        </w:rPr>
+        <w:t xml:space="preserve"> image of damage.</w:t>
       </w:r>
     </w:p>
     <w:p>
@@ -1342,8 +2373,124 @@
           <w:sz w:val="28"/>
           <w:szCs w:val="28"/>
         </w:rPr>
-        <w:t xml:space="preserve">Reguser in display the documents </w:t>
-      </w:r>
+        <w:lastRenderedPageBreak/>
+        <w:t xml:space="preserve">Add </w:t>
+      </w:r>
+      <w:proofErr w:type="spellStart"/>
+      <w:r>
+        <w:rPr>
+          <w:sz w:val="28"/>
+          <w:szCs w:val="28"/>
+        </w:rPr>
+        <w:t>coupen</w:t>
+      </w:r>
+      <w:proofErr w:type="spellEnd"/>
+      <w:r>
+        <w:rPr>
+          <w:sz w:val="28"/>
+          <w:szCs w:val="28"/>
+        </w:rPr>
+        <w:t xml:space="preserve"> card  </w:t>
+      </w:r>
+    </w:p>
+    <w:p>
+      <w:pPr>
+        <w:pStyle w:val="ListParagraph"/>
+        <w:numPr>
+          <w:ilvl w:val="0"/>
+          <w:numId w:val="10"/>
+        </w:numPr>
+        <w:rPr>
+          <w:sz w:val="28"/>
+          <w:szCs w:val="28"/>
+        </w:rPr>
+      </w:pPr>
+      <w:r>
+        <w:rPr>
+          <w:sz w:val="28"/>
+          <w:szCs w:val="28"/>
+        </w:rPr>
+        <w:t xml:space="preserve">Manage </w:t>
+      </w:r>
+      <w:proofErr w:type="spellStart"/>
+      <w:r>
+        <w:rPr>
+          <w:sz w:val="28"/>
+          <w:szCs w:val="28"/>
+        </w:rPr>
+        <w:t>coupen</w:t>
+      </w:r>
+      <w:proofErr w:type="spellEnd"/>
+    </w:p>
+    <w:p>
+      <w:pPr>
+        <w:pStyle w:val="ListParagraph"/>
+        <w:numPr>
+          <w:ilvl w:val="0"/>
+          <w:numId w:val="10"/>
+        </w:numPr>
+        <w:rPr>
+          <w:sz w:val="28"/>
+          <w:szCs w:val="28"/>
+        </w:rPr>
+      </w:pPr>
+      <w:r>
+        <w:rPr>
+          <w:sz w:val="28"/>
+          <w:szCs w:val="28"/>
+        </w:rPr>
+        <w:t>Manage  driver review</w:t>
+      </w:r>
+    </w:p>
+    <w:p>
+      <w:pPr>
+        <w:pStyle w:val="ListParagraph"/>
+        <w:numPr>
+          <w:ilvl w:val="0"/>
+          <w:numId w:val="10"/>
+        </w:numPr>
+        <w:rPr>
+          <w:sz w:val="28"/>
+          <w:szCs w:val="28"/>
+        </w:rPr>
+      </w:pPr>
+      <w:r>
+        <w:rPr>
+          <w:sz w:val="28"/>
+          <w:szCs w:val="28"/>
+        </w:rPr>
+        <w:t xml:space="preserve">Make card for today return date  of booking </w:t>
+      </w:r>
+    </w:p>
+    <w:p>
+      <w:pPr>
+        <w:pStyle w:val="ListParagraph"/>
+        <w:numPr>
+          <w:ilvl w:val="0"/>
+          <w:numId w:val="10"/>
+        </w:numPr>
+        <w:rPr>
+          <w:sz w:val="28"/>
+          <w:szCs w:val="28"/>
+        </w:rPr>
+      </w:pPr>
+      <w:r>
+        <w:rPr>
+          <w:sz w:val="28"/>
+          <w:szCs w:val="28"/>
+        </w:rPr>
+        <w:t>Make card for today  pickup date for booking</w:t>
+      </w:r>
+    </w:p>
+    <w:p>
+      <w:pPr>
+        <w:pStyle w:val="ListParagraph"/>
+        <w:ind w:left="1800"/>
+        <w:rPr>
+          <w:sz w:val="28"/>
+          <w:szCs w:val="28"/>
+        </w:rPr>
+      </w:pPr>
     </w:p>
     <w:sectPr>
       <w:headerReference w:type="default" r:id="rId7"/>
@@ -1357,8 +2504,8 @@
 </file>
 
 <file path=word/endnotes.xml><?xml version="1.0" encoding="utf-8"?>
-<w:endnotes xmlns:ve="http://schemas.openxmlformats.org/markup-compatibility/2006" xmlns:o="urn:schemas-microsoft-com:office:office" xmlns:r="http://schemas.openxmlformats.org/officeDocument/2006/relationships" xmlns:m="http://schemas.openxmlformats.org/officeDocument/2006/math" xmlns:v="urn:schemas-microsoft-com:vml" xmlns:wp="http://schemas.openxmlformats.org/drawingml/2006/wordprocessingDrawing" xmlns:w10="urn:schemas-microsoft-com:office:word" xmlns:w="http://schemas.openxmlformats.org/wordprocessingml/2006/main" xmlns:wne="http://schemas.microsoft.com/office/word/2006/wordml">
-  <w:endnote w:type="separator" w:id="0">
+<w:endnotes xmlns:wpc="http://schemas.microsoft.com/office/word/2010/wordprocessingCanvas" xmlns:cx="http://schemas.microsoft.com/office/drawing/2014/chartex" xmlns:cx1="http://schemas.microsoft.com/office/drawing/2015/9/8/chartex" xmlns:mc="http://schemas.openxmlformats.org/markup-compatibility/2006" xmlns:o="urn:schemas-microsoft-com:office:office" xmlns:r="http://schemas.openxmlformats.org/officeDocument/2006/relationships" xmlns:m="http://schemas.openxmlformats.org/officeDocument/2006/math" xmlns:v="urn:schemas-microsoft-com:vml" xmlns:wp14="http://schemas.microsoft.com/office/word/2010/wordprocessingDrawing" xmlns:wp="http://schemas.openxmlformats.org/drawingml/2006/wordprocessingDrawing" xmlns:w10="urn:schemas-microsoft-com:office:word" xmlns:w="http://schemas.openxmlformats.org/wordprocessingml/2006/main" xmlns:w14="http://schemas.microsoft.com/office/word/2010/wordml" xmlns:w15="http://schemas.microsoft.com/office/word/2012/wordml" xmlns:w16se="http://schemas.microsoft.com/office/word/2015/wordml/symex" xmlns:wpg="http://schemas.microsoft.com/office/word/2010/wordprocessingGroup" xmlns:wpi="http://schemas.microsoft.com/office/word/2010/wordprocessingInk" xmlns:wne="http://schemas.microsoft.com/office/word/2006/wordml" xmlns:wps="http://schemas.microsoft.com/office/word/2010/wordprocessingShape" mc:Ignorable="w14 w15 w16se wp14">
+  <w:endnote w:type="separator" w:id="-1">
     <w:p>
       <w:pPr>
         <w:spacing w:after="0" w:line="240" w:lineRule="auto"/>
@@ -1368,7 +2515,7 @@
       </w:r>
     </w:p>
   </w:endnote>
-  <w:endnote w:type="continuationSeparator" w:id="1">
+  <w:endnote w:type="continuationSeparator" w:id="0">
     <w:p>
       <w:pPr>
         <w:spacing w:after="0" w:line="240" w:lineRule="auto"/>
@@ -1382,8 +2529,8 @@
 </file>
 
 <file path=word/footnotes.xml><?xml version="1.0" encoding="utf-8"?>
-<w:footnotes xmlns:ve="http://schemas.openxmlformats.org/markup-compatibility/2006" xmlns:o="urn:schemas-microsoft-com:office:office" xmlns:r="http://schemas.openxmlformats.org/officeDocument/2006/relationships" xmlns:m="http://schemas.openxmlformats.org/officeDocument/2006/math" xmlns:v="urn:schemas-microsoft-com:vml" xmlns:wp="http://schemas.openxmlformats.org/drawingml/2006/wordprocessingDrawing" xmlns:w10="urn:schemas-microsoft-com:office:word" xmlns:w="http://schemas.openxmlformats.org/wordprocessingml/2006/main" xmlns:wne="http://schemas.microsoft.com/office/word/2006/wordml">
-  <w:footnote w:type="separator" w:id="0">
+<w:footnotes xmlns:wpc="http://schemas.microsoft.com/office/word/2010/wordprocessingCanvas" xmlns:cx="http://schemas.microsoft.com/office/drawing/2014/chartex" xmlns:cx1="http://schemas.microsoft.com/office/drawing/2015/9/8/chartex" xmlns:mc="http://schemas.openxmlformats.org/markup-compatibility/2006" xmlns:o="urn:schemas-microsoft-com:office:office" xmlns:r="http://schemas.openxmlformats.org/officeDocument/2006/relationships" xmlns:m="http://schemas.openxmlformats.org/officeDocument/2006/math" xmlns:v="urn:schemas-microsoft-com:vml" xmlns:wp14="http://schemas.microsoft.com/office/word/2010/wordprocessingDrawing" xmlns:wp="http://schemas.openxmlformats.org/drawingml/2006/wordprocessingDrawing" xmlns:w10="urn:schemas-microsoft-com:office:word" xmlns:w="http://schemas.openxmlformats.org/wordprocessingml/2006/main" xmlns:w14="http://schemas.microsoft.com/office/word/2010/wordml" xmlns:w15="http://schemas.microsoft.com/office/word/2012/wordml" xmlns:w16se="http://schemas.microsoft.com/office/word/2015/wordml/symex" xmlns:wpg="http://schemas.microsoft.com/office/word/2010/wordprocessingGroup" xmlns:wpi="http://schemas.microsoft.com/office/word/2010/wordprocessingInk" xmlns:wne="http://schemas.microsoft.com/office/word/2006/wordml" xmlns:wps="http://schemas.microsoft.com/office/word/2010/wordprocessingShape" mc:Ignorable="w14 w15 w16se wp14">
+  <w:footnote w:type="separator" w:id="-1">
     <w:p>
       <w:pPr>
         <w:spacing w:after="0" w:line="240" w:lineRule="auto"/>
@@ -1393,7 +2540,7 @@
       </w:r>
     </w:p>
   </w:footnote>
-  <w:footnote w:type="continuationSeparator" w:id="1">
+  <w:footnote w:type="continuationSeparator" w:id="0">
     <w:p>
       <w:pPr>
         <w:spacing w:after="0" w:line="240" w:lineRule="auto"/>
@@ -1407,7 +2554,7 @@
 </file>
 
 <file path=word/header1.xml><?xml version="1.0" encoding="utf-8"?>
-<w:hdr xmlns:ve="http://schemas.openxmlformats.org/markup-compatibility/2006" xmlns:o="urn:schemas-microsoft-com:office:office" xmlns:r="http://schemas.openxmlformats.org/officeDocument/2006/relationships" xmlns:m="http://schemas.openxmlformats.org/officeDocument/2006/math" xmlns:v="urn:schemas-microsoft-com:vml" xmlns:wp="http://schemas.openxmlformats.org/drawingml/2006/wordprocessingDrawing" xmlns:w10="urn:schemas-microsoft-com:office:word" xmlns:w="http://schemas.openxmlformats.org/wordprocessingml/2006/main" xmlns:wne="http://schemas.microsoft.com/office/word/2006/wordml">
+<w:hdr xmlns:wpc="http://schemas.microsoft.com/office/word/2010/wordprocessingCanvas" xmlns:cx="http://schemas.microsoft.com/office/drawing/2014/chartex" xmlns:cx1="http://schemas.microsoft.com/office/drawing/2015/9/8/chartex" xmlns:mc="http://schemas.openxmlformats.org/markup-compatibility/2006" xmlns:o="urn:schemas-microsoft-com:office:office" xmlns:r="http://schemas.openxmlformats.org/officeDocument/2006/relationships" xmlns:m="http://schemas.openxmlformats.org/officeDocument/2006/math" xmlns:v="urn:schemas-microsoft-com:vml" xmlns:wp14="http://schemas.microsoft.com/office/word/2010/wordprocessingDrawing" xmlns:wp="http://schemas.openxmlformats.org/drawingml/2006/wordprocessingDrawing" xmlns:w10="urn:schemas-microsoft-com:office:word" xmlns:w="http://schemas.openxmlformats.org/wordprocessingml/2006/main" xmlns:w14="http://schemas.microsoft.com/office/word/2010/wordml" xmlns:w15="http://schemas.microsoft.com/office/word/2012/wordml" xmlns:w16se="http://schemas.microsoft.com/office/word/2015/wordml/symex" xmlns:wpg="http://schemas.microsoft.com/office/word/2010/wordprocessingGroup" xmlns:wpi="http://schemas.microsoft.com/office/word/2010/wordprocessingInk" xmlns:wne="http://schemas.microsoft.com/office/word/2006/wordml" xmlns:wps="http://schemas.microsoft.com/office/word/2010/wordprocessingShape" mc:Ignorable="w14 w15 w16se wp14">
   <w:p>
     <w:pPr>
       <w:pStyle w:val="Header"/>
@@ -1437,8 +2584,8 @@
 </file>
 
 <file path=word/numbering.xml><?xml version="1.0" encoding="utf-8"?>
-<w:numbering xmlns:ve="http://schemas.openxmlformats.org/markup-compatibility/2006" xmlns:o="urn:schemas-microsoft-com:office:office" xmlns:r="http://schemas.openxmlformats.org/officeDocument/2006/relationships" xmlns:m="http://schemas.openxmlformats.org/officeDocument/2006/math" xmlns:v="urn:schemas-microsoft-com:vml" xmlns:wp="http://schemas.openxmlformats.org/drawingml/2006/wordprocessingDrawing" xmlns:w10="urn:schemas-microsoft-com:office:word" xmlns:w="http://schemas.openxmlformats.org/wordprocessingml/2006/main" xmlns:wne="http://schemas.microsoft.com/office/word/2006/wordml">
-  <w:abstractNum w:abstractNumId="0">
+<w:numbering xmlns:wpc="http://schemas.microsoft.com/office/word/2010/wordprocessingCanvas" xmlns:cx="http://schemas.microsoft.com/office/drawing/2014/chartex" xmlns:cx1="http://schemas.microsoft.com/office/drawing/2015/9/8/chartex" xmlns:mc="http://schemas.openxmlformats.org/markup-compatibility/2006" xmlns:o="urn:schemas-microsoft-com:office:office" xmlns:r="http://schemas.openxmlformats.org/officeDocument/2006/relationships" xmlns:m="http://schemas.openxmlformats.org/officeDocument/2006/math" xmlns:v="urn:schemas-microsoft-com:vml" xmlns:wp14="http://schemas.microsoft.com/office/word/2010/wordprocessingDrawing" xmlns:wp="http://schemas.openxmlformats.org/drawingml/2006/wordprocessingDrawing" xmlns:w10="urn:schemas-microsoft-com:office:word" xmlns:w="http://schemas.openxmlformats.org/wordprocessingml/2006/main" xmlns:w14="http://schemas.microsoft.com/office/word/2010/wordml" xmlns:w15="http://schemas.microsoft.com/office/word/2012/wordml" xmlns:w16se="http://schemas.microsoft.com/office/word/2015/wordml/symex" xmlns:wpg="http://schemas.microsoft.com/office/word/2010/wordprocessingGroup" xmlns:wpi="http://schemas.microsoft.com/office/word/2010/wordprocessingInk" xmlns:wne="http://schemas.microsoft.com/office/word/2006/wordml" xmlns:wps="http://schemas.microsoft.com/office/word/2010/wordprocessingShape" mc:Ignorable="w14 w15 w16se wp14">
+  <w:abstractNum w:abstractNumId="0" w15:restartNumberingAfterBreak="0">
     <w:nsid w:val="00C544EB"/>
     <w:multiLevelType w:val="hybridMultilevel"/>
     <w:tmpl w:val="671CF28C"/>
@@ -1524,7 +2671,7 @@
       </w:pPr>
     </w:lvl>
   </w:abstractNum>
-  <w:abstractNum w:abstractNumId="1">
+  <w:abstractNum w:abstractNumId="1" w15:restartNumberingAfterBreak="0">
     <w:nsid w:val="03A861E5"/>
     <w:multiLevelType w:val="hybridMultilevel"/>
     <w:tmpl w:val="B0A06F20"/>
@@ -1610,7 +2757,7 @@
       </w:pPr>
     </w:lvl>
   </w:abstractNum>
-  <w:abstractNum w:abstractNumId="2">
+  <w:abstractNum w:abstractNumId="2" w15:restartNumberingAfterBreak="0">
     <w:nsid w:val="296D688C"/>
     <w:multiLevelType w:val="hybridMultilevel"/>
     <w:tmpl w:val="3D542C04"/>
@@ -1696,7 +2843,7 @@
       </w:pPr>
     </w:lvl>
   </w:abstractNum>
-  <w:abstractNum w:abstractNumId="3">
+  <w:abstractNum w:abstractNumId="3" w15:restartNumberingAfterBreak="0">
     <w:nsid w:val="2F3F3411"/>
     <w:multiLevelType w:val="multilevel"/>
     <w:tmpl w:val="4009001F"/>
@@ -1782,7 +2929,7 @@
       </w:pPr>
     </w:lvl>
   </w:abstractNum>
-  <w:abstractNum w:abstractNumId="4">
+  <w:abstractNum w:abstractNumId="4" w15:restartNumberingAfterBreak="0">
     <w:nsid w:val="2F4640C0"/>
     <w:multiLevelType w:val="hybridMultilevel"/>
     <w:tmpl w:val="6ED6AB36"/>
@@ -1868,7 +3015,7 @@
       </w:pPr>
     </w:lvl>
   </w:abstractNum>
-  <w:abstractNum w:abstractNumId="5">
+  <w:abstractNum w:abstractNumId="5" w15:restartNumberingAfterBreak="0">
     <w:nsid w:val="3FA00D77"/>
     <w:multiLevelType w:val="hybridMultilevel"/>
     <w:tmpl w:val="F2AC68D0"/>
@@ -1954,7 +3101,7 @@
       </w:pPr>
     </w:lvl>
   </w:abstractNum>
-  <w:abstractNum w:abstractNumId="6">
+  <w:abstractNum w:abstractNumId="6" w15:restartNumberingAfterBreak="0">
     <w:nsid w:val="43294FD5"/>
     <w:multiLevelType w:val="multilevel"/>
     <w:tmpl w:val="EDB028C6"/>
@@ -2040,7 +3187,7 @@
       </w:pPr>
     </w:lvl>
   </w:abstractNum>
-  <w:abstractNum w:abstractNumId="7">
+  <w:abstractNum w:abstractNumId="7" w15:restartNumberingAfterBreak="0">
     <w:nsid w:val="57C9067B"/>
     <w:multiLevelType w:val="hybridMultilevel"/>
     <w:tmpl w:val="86CA988E"/>
@@ -2155,7 +3302,7 @@
       </w:rPr>
     </w:lvl>
   </w:abstractNum>
-  <w:abstractNum w:abstractNumId="8">
+  <w:abstractNum w:abstractNumId="8" w15:restartNumberingAfterBreak="0">
     <w:nsid w:val="5C475B43"/>
     <w:multiLevelType w:val="multilevel"/>
     <w:tmpl w:val="EDB028C6"/>
@@ -2241,7 +3388,7 @@
       </w:pPr>
     </w:lvl>
   </w:abstractNum>
-  <w:abstractNum w:abstractNumId="9">
+  <w:abstractNum w:abstractNumId="9" w15:restartNumberingAfterBreak="0">
     <w:nsid w:val="6FA3138B"/>
     <w:multiLevelType w:val="hybridMultilevel"/>
     <w:tmpl w:val="DC5E8F54"/>
@@ -2388,7 +3535,7 @@
 </file>
 
 <file path=word/styles.xml><?xml version="1.0" encoding="utf-8"?>
-<w:styles xmlns:r="http://schemas.openxmlformats.org/officeDocument/2006/relationships" xmlns:w="http://schemas.openxmlformats.org/wordprocessingml/2006/main">
+<w:styles xmlns:mc="http://schemas.openxmlformats.org/markup-compatibility/2006" xmlns:r="http://schemas.openxmlformats.org/officeDocument/2006/relationships" xmlns:w="http://schemas.openxmlformats.org/wordprocessingml/2006/main" xmlns:w14="http://schemas.microsoft.com/office/word/2010/wordml" xmlns:w15="http://schemas.microsoft.com/office/word/2012/wordml" xmlns:w16se="http://schemas.microsoft.com/office/word/2015/wordml/symex" mc:Ignorable="w14 w15 w16se">
   <w:docDefaults>
     <w:rPrDefault>
       <w:rPr>
@@ -2404,144 +3551,378 @@
       </w:pPr>
     </w:pPrDefault>
   </w:docDefaults>
-  <w:latentStyles w:defLockedState="0" w:defUIPriority="99" w:defSemiHidden="1" w:defUnhideWhenUsed="1" w:defQFormat="0" w:count="267">
-    <w:lsdException w:name="Normal" w:semiHidden="0" w:uiPriority="0" w:unhideWhenUsed="0" w:qFormat="1"/>
-    <w:lsdException w:name="heading 1" w:semiHidden="0" w:uiPriority="9" w:unhideWhenUsed="0" w:qFormat="1"/>
-    <w:lsdException w:name="heading 2" w:uiPriority="9" w:qFormat="1"/>
-    <w:lsdException w:name="heading 3" w:uiPriority="9" w:qFormat="1"/>
-    <w:lsdException w:name="heading 4" w:uiPriority="9" w:qFormat="1"/>
-    <w:lsdException w:name="heading 5" w:uiPriority="9" w:qFormat="1"/>
-    <w:lsdException w:name="heading 6" w:uiPriority="9" w:qFormat="1"/>
-    <w:lsdException w:name="heading 7" w:uiPriority="9" w:qFormat="1"/>
-    <w:lsdException w:name="heading 8" w:uiPriority="9" w:qFormat="1"/>
-    <w:lsdException w:name="heading 9" w:uiPriority="9" w:qFormat="1"/>
-    <w:lsdException w:name="toc 1" w:uiPriority="39"/>
-    <w:lsdException w:name="toc 2" w:uiPriority="39"/>
-    <w:lsdException w:name="toc 3" w:uiPriority="39"/>
-    <w:lsdException w:name="toc 4" w:uiPriority="39"/>
-    <w:lsdException w:name="toc 5" w:uiPriority="39"/>
-    <w:lsdException w:name="toc 6" w:uiPriority="39"/>
-    <w:lsdException w:name="toc 7" w:uiPriority="39"/>
-    <w:lsdException w:name="toc 8" w:uiPriority="39"/>
-    <w:lsdException w:name="toc 9" w:uiPriority="39"/>
-    <w:lsdException w:name="caption" w:uiPriority="35" w:qFormat="1"/>
-    <w:lsdException w:name="Title" w:semiHidden="0" w:uiPriority="10" w:unhideWhenUsed="0" w:qFormat="1"/>
-    <w:lsdException w:name="Default Paragraph Font" w:uiPriority="1"/>
-    <w:lsdException w:name="Subtitle" w:semiHidden="0" w:uiPriority="11" w:unhideWhenUsed="0" w:qFormat="1"/>
-    <w:lsdException w:name="Strong" w:semiHidden="0" w:uiPriority="22" w:unhideWhenUsed="0" w:qFormat="1"/>
-    <w:lsdException w:name="Emphasis" w:semiHidden="0" w:uiPriority="20" w:unhideWhenUsed="0" w:qFormat="1"/>
-    <w:lsdException w:name="Table Grid" w:semiHidden="0" w:uiPriority="39" w:unhideWhenUsed="0"/>
-    <w:lsdException w:name="Placeholder Text" w:unhideWhenUsed="0"/>
-    <w:lsdException w:name="No Spacing" w:semiHidden="0" w:uiPriority="1" w:unhideWhenUsed="0" w:qFormat="1"/>
-    <w:lsdException w:name="Light Shading" w:semiHidden="0" w:uiPriority="60" w:unhideWhenUsed="0"/>
-    <w:lsdException w:name="Light List" w:semiHidden="0" w:uiPriority="61" w:unhideWhenUsed="0"/>
-    <w:lsdException w:name="Light Grid" w:semiHidden="0" w:uiPriority="62" w:unhideWhenUsed="0"/>
-    <w:lsdException w:name="Medium Shading 1" w:semiHidden="0" w:uiPriority="63" w:unhideWhenUsed="0"/>
-    <w:lsdException w:name="Medium Shading 2" w:semiHidden="0" w:uiPriority="64" w:unhideWhenUsed="0"/>
-    <w:lsdException w:name="Medium List 1" w:semiHidden="0" w:uiPriority="65" w:unhideWhenUsed="0"/>
-    <w:lsdException w:name="Medium List 2" w:semiHidden="0" w:uiPriority="66" w:unhideWhenUsed="0"/>
-    <w:lsdException w:name="Medium Grid 1" w:semiHidden="0" w:uiPriority="67" w:unhideWhenUsed="0"/>
-    <w:lsdException w:name="Medium Grid 2" w:semiHidden="0" w:uiPriority="68" w:unhideWhenUsed="0"/>
-    <w:lsdException w:name="Medium Grid 3" w:semiHidden="0" w:uiPriority="69" w:unhideWhenUsed="0"/>
-    <w:lsdException w:name="Dark List" w:semiHidden="0" w:uiPriority="70" w:unhideWhenUsed="0"/>
-    <w:lsdException w:name="Colorful Shading" w:semiHidden="0" w:uiPriority="71" w:unhideWhenUsed="0"/>
-    <w:lsdException w:name="Colorful List" w:semiHidden="0" w:uiPriority="72" w:unhideWhenUsed="0"/>
-    <w:lsdException w:name="Colorful Grid" w:semiHidden="0" w:uiPriority="73" w:unhideWhenUsed="0"/>
-    <w:lsdException w:name="Light Shading Accent 1" w:semiHidden="0" w:uiPriority="60" w:unhideWhenUsed="0"/>
-    <w:lsdException w:name="Light List Accent 1" w:semiHidden="0" w:uiPriority="61" w:unhideWhenUsed="0"/>
-    <w:lsdException w:name="Light Grid Accent 1" w:semiHidden="0" w:uiPriority="62" w:unhideWhenUsed="0"/>
-    <w:lsdException w:name="Medium Shading 1 Accent 1" w:semiHidden="0" w:uiPriority="63" w:unhideWhenUsed="0"/>
-    <w:lsdException w:name="Medium Shading 2 Accent 1" w:semiHidden="0" w:uiPriority="64" w:unhideWhenUsed="0"/>
-    <w:lsdException w:name="Medium List 1 Accent 1" w:semiHidden="0" w:uiPriority="65" w:unhideWhenUsed="0"/>
-    <w:lsdException w:name="Revision" w:unhideWhenUsed="0"/>
-    <w:lsdException w:name="List Paragraph" w:semiHidden="0" w:uiPriority="34" w:unhideWhenUsed="0" w:qFormat="1"/>
-    <w:lsdException w:name="Quote" w:semiHidden="0" w:uiPriority="29" w:unhideWhenUsed="0" w:qFormat="1"/>
-    <w:lsdException w:name="Intense Quote" w:semiHidden="0" w:uiPriority="30" w:unhideWhenUsed="0" w:qFormat="1"/>
-    <w:lsdException w:name="Medium List 2 Accent 1" w:semiHidden="0" w:uiPriority="66" w:unhideWhenUsed="0"/>
-    <w:lsdException w:name="Medium Grid 1 Accent 1" w:semiHidden="0" w:uiPriority="67" w:unhideWhenUsed="0"/>
-    <w:lsdException w:name="Medium Grid 2 Accent 1" w:semiHidden="0" w:uiPriority="68" w:unhideWhenUsed="0"/>
-    <w:lsdException w:name="Medium Grid 3 Accent 1" w:semiHidden="0" w:uiPriority="69" w:unhideWhenUsed="0"/>
-    <w:lsdException w:name="Dark List Accent 1" w:semiHidden="0" w:uiPriority="70" w:unhideWhenUsed="0"/>
-    <w:lsdException w:name="Colorful Shading Accent 1" w:semiHidden="0" w:uiPriority="71" w:unhideWhenUsed="0"/>
-    <w:lsdException w:name="Colorful List Accent 1" w:semiHidden="0" w:uiPriority="72" w:unhideWhenUsed="0"/>
-    <w:lsdException w:name="Colorful Grid Accent 1" w:semiHidden="0" w:uiPriority="73" w:unhideWhenUsed="0"/>
-    <w:lsdException w:name="Light Shading Accent 2" w:semiHidden="0" w:uiPriority="60" w:unhideWhenUsed="0"/>
-    <w:lsdException w:name="Light List Accent 2" w:semiHidden="0" w:uiPriority="61" w:unhideWhenUsed="0"/>
-    <w:lsdException w:name="Light Grid Accent 2" w:semiHidden="0" w:uiPriority="62" w:unhideWhenUsed="0"/>
-    <w:lsdException w:name="Medium Shading 1 Accent 2" w:semiHidden="0" w:uiPriority="63" w:unhideWhenUsed="0"/>
-    <w:lsdException w:name="Medium Shading 2 Accent 2" w:semiHidden="0" w:uiPriority="64" w:unhideWhenUsed="0"/>
-    <w:lsdException w:name="Medium List 1 Accent 2" w:semiHidden="0" w:uiPriority="65" w:unhideWhenUsed="0"/>
-    <w:lsdException w:name="Medium List 2 Accent 2" w:semiHidden="0" w:uiPriority="66" w:unhideWhenUsed="0"/>
-    <w:lsdException w:name="Medium Grid 1 Accent 2" w:semiHidden="0" w:uiPriority="67" w:unhideWhenUsed="0"/>
-    <w:lsdException w:name="Medium Grid 2 Accent 2" w:semiHidden="0" w:uiPriority="68" w:unhideWhenUsed="0"/>
-    <w:lsdException w:name="Medium Grid 3 Accent 2" w:semiHidden="0" w:uiPriority="69" w:unhideWhenUsed="0"/>
-    <w:lsdException w:name="Dark List Accent 2" w:semiHidden="0" w:uiPriority="70" w:unhideWhenUsed="0"/>
-    <w:lsdException w:name="Colorful Shading Accent 2" w:semiHidden="0" w:uiPriority="71" w:unhideWhenUsed="0"/>
-    <w:lsdException w:name="Colorful List Accent 2" w:semiHidden="0" w:uiPriority="72" w:unhideWhenUsed="0"/>
-    <w:lsdException w:name="Colorful Grid Accent 2" w:semiHidden="0" w:uiPriority="73" w:unhideWhenUsed="0"/>
-    <w:lsdException w:name="Light Shading Accent 3" w:semiHidden="0" w:uiPriority="60" w:unhideWhenUsed="0"/>
-    <w:lsdException w:name="Light List Accent 3" w:semiHidden="0" w:uiPriority="61" w:unhideWhenUsed="0"/>
-    <w:lsdException w:name="Light Grid Accent 3" w:semiHidden="0" w:uiPriority="62" w:unhideWhenUsed="0"/>
-    <w:lsdException w:name="Medium Shading 1 Accent 3" w:semiHidden="0" w:uiPriority="63" w:unhideWhenUsed="0"/>
-    <w:lsdException w:name="Medium Shading 2 Accent 3" w:semiHidden="0" w:uiPriority="64" w:unhideWhenUsed="0"/>
-    <w:lsdException w:name="Medium List 1 Accent 3" w:semiHidden="0" w:uiPriority="65" w:unhideWhenUsed="0"/>
-    <w:lsdException w:name="Medium List 2 Accent 3" w:semiHidden="0" w:uiPriority="66" w:unhideWhenUsed="0"/>
-    <w:lsdException w:name="Medium Grid 1 Accent 3" w:semiHidden="0" w:uiPriority="67" w:unhideWhenUsed="0"/>
-    <w:lsdException w:name="Medium Grid 2 Accent 3" w:semiHidden="0" w:uiPriority="68" w:unhideWhenUsed="0"/>
-    <w:lsdException w:name="Medium Grid 3 Accent 3" w:semiHidden="0" w:uiPriority="69" w:unhideWhenUsed="0"/>
-    <w:lsdException w:name="Dark List Accent 3" w:semiHidden="0" w:uiPriority="70" w:unhideWhenUsed="0"/>
-    <w:lsdException w:name="Colorful Shading Accent 3" w:semiHidden="0" w:uiPriority="71" w:unhideWhenUsed="0"/>
-    <w:lsdException w:name="Colorful List Accent 3" w:semiHidden="0" w:uiPriority="72" w:unhideWhenUsed="0"/>
-    <w:lsdException w:name="Colorful Grid Accent 3" w:semiHidden="0" w:uiPriority="73" w:unhideWhenUsed="0"/>
-    <w:lsdException w:name="Light Shading Accent 4" w:semiHidden="0" w:uiPriority="60" w:unhideWhenUsed="0"/>
-    <w:lsdException w:name="Light List Accent 4" w:semiHidden="0" w:uiPriority="61" w:unhideWhenUsed="0"/>
-    <w:lsdException w:name="Light Grid Accent 4" w:semiHidden="0" w:uiPriority="62" w:unhideWhenUsed="0"/>
-    <w:lsdException w:name="Medium Shading 1 Accent 4" w:semiHidden="0" w:uiPriority="63" w:unhideWhenUsed="0"/>
-    <w:lsdException w:name="Medium Shading 2 Accent 4" w:semiHidden="0" w:uiPriority="64" w:unhideWhenUsed="0"/>
-    <w:lsdException w:name="Medium List 1 Accent 4" w:semiHidden="0" w:uiPriority="65" w:unhideWhenUsed="0"/>
-    <w:lsdException w:name="Medium List 2 Accent 4" w:semiHidden="0" w:uiPriority="66" w:unhideWhenUsed="0"/>
-    <w:lsdException w:name="Medium Grid 1 Accent 4" w:semiHidden="0" w:uiPriority="67" w:unhideWhenUsed="0"/>
-    <w:lsdException w:name="Medium Grid 2 Accent 4" w:semiHidden="0" w:uiPriority="68" w:unhideWhenUsed="0"/>
-    <w:lsdException w:name="Medium Grid 3 Accent 4" w:semiHidden="0" w:uiPriority="69" w:unhideWhenUsed="0"/>
-    <w:lsdException w:name="Dark List Accent 4" w:semiHidden="0" w:uiPriority="70" w:unhideWhenUsed="0"/>
-    <w:lsdException w:name="Colorful Shading Accent 4" w:semiHidden="0" w:uiPriority="71" w:unhideWhenUsed="0"/>
-    <w:lsdException w:name="Colorful List Accent 4" w:semiHidden="0" w:uiPriority="72" w:unhideWhenUsed="0"/>
-    <w:lsdException w:name="Colorful Grid Accent 4" w:semiHidden="0" w:uiPriority="73" w:unhideWhenUsed="0"/>
-    <w:lsdException w:name="Light Shading Accent 5" w:semiHidden="0" w:uiPriority="60" w:unhideWhenUsed="0"/>
-    <w:lsdException w:name="Light List Accent 5" w:semiHidden="0" w:uiPriority="61" w:unhideWhenUsed="0"/>
-    <w:lsdException w:name="Light Grid Accent 5" w:semiHidden="0" w:uiPriority="62" w:unhideWhenUsed="0"/>
-    <w:lsdException w:name="Medium Shading 1 Accent 5" w:semiHidden="0" w:uiPriority="63" w:unhideWhenUsed="0"/>
-    <w:lsdException w:name="Medium Shading 2 Accent 5" w:semiHidden="0" w:uiPriority="64" w:unhideWhenUsed="0"/>
-    <w:lsdException w:name="Medium List 1 Accent 5" w:semiHidden="0" w:uiPriority="65" w:unhideWhenUsed="0"/>
-    <w:lsdException w:name="Medium List 2 Accent 5" w:semiHidden="0" w:uiPriority="66" w:unhideWhenUsed="0"/>
-    <w:lsdException w:name="Medium Grid 1 Accent 5" w:semiHidden="0" w:uiPriority="67" w:unhideWhenUsed="0"/>
-    <w:lsdException w:name="Medium Grid 2 Accent 5" w:semiHidden="0" w:uiPriority="68" w:unhideWhenUsed="0"/>
-    <w:lsdException w:name="Medium Grid 3 Accent 5" w:semiHidden="0" w:uiPriority="69" w:unhideWhenUsed="0"/>
-    <w:lsdException w:name="Dark List Accent 5" w:semiHidden="0" w:uiPriority="70" w:unhideWhenUsed="0"/>
-    <w:lsdException w:name="Colorful Shading Accent 5" w:semiHidden="0" w:uiPriority="71" w:unhideWhenUsed="0"/>
-    <w:lsdException w:name="Colorful List Accent 5" w:semiHidden="0" w:uiPriority="72" w:unhideWhenUsed="0"/>
-    <w:lsdException w:name="Colorful Grid Accent 5" w:semiHidden="0" w:uiPriority="73" w:unhideWhenUsed="0"/>
-    <w:lsdException w:name="Light Shading Accent 6" w:semiHidden="0" w:uiPriority="60" w:unhideWhenUsed="0"/>
-    <w:lsdException w:name="Light List Accent 6" w:semiHidden="0" w:uiPriority="61" w:unhideWhenUsed="0"/>
-    <w:lsdException w:name="Light Grid Accent 6" w:semiHidden="0" w:uiPriority="62" w:unhideWhenUsed="0"/>
-    <w:lsdException w:name="Medium Shading 1 Accent 6" w:semiHidden="0" w:uiPriority="63" w:unhideWhenUsed="0"/>
-    <w:lsdException w:name="Medium Shading 2 Accent 6" w:semiHidden="0" w:uiPriority="64" w:unhideWhenUsed="0"/>
-    <w:lsdException w:name="Medium List 1 Accent 6" w:semiHidden="0" w:uiPriority="65" w:unhideWhenUsed="0"/>
-    <w:lsdException w:name="Medium List 2 Accent 6" w:semiHidden="0" w:uiPriority="66" w:unhideWhenUsed="0"/>
-    <w:lsdException w:name="Medium Grid 1 Accent 6" w:semiHidden="0" w:uiPriority="67" w:unhideWhenUsed="0"/>
-    <w:lsdException w:name="Medium Grid 2 Accent 6" w:semiHidden="0" w:uiPriority="68" w:unhideWhenUsed="0"/>
-    <w:lsdException w:name="Medium Grid 3 Accent 6" w:semiHidden="0" w:uiPriority="69" w:unhideWhenUsed="0"/>
-    <w:lsdException w:name="Dark List Accent 6" w:semiHidden="0" w:uiPriority="70" w:unhideWhenUsed="0"/>
-    <w:lsdException w:name="Colorful Shading Accent 6" w:semiHidden="0" w:uiPriority="71" w:unhideWhenUsed="0"/>
-    <w:lsdException w:name="Colorful List Accent 6" w:semiHidden="0" w:uiPriority="72" w:unhideWhenUsed="0"/>
-    <w:lsdException w:name="Colorful Grid Accent 6" w:semiHidden="0" w:uiPriority="73" w:unhideWhenUsed="0"/>
-    <w:lsdException w:name="Subtle Emphasis" w:semiHidden="0" w:uiPriority="19" w:unhideWhenUsed="0" w:qFormat="1"/>
-    <w:lsdException w:name="Intense Emphasis" w:semiHidden="0" w:uiPriority="21" w:unhideWhenUsed="0" w:qFormat="1"/>
-    <w:lsdException w:name="Subtle Reference" w:semiHidden="0" w:uiPriority="31" w:unhideWhenUsed="0" w:qFormat="1"/>
-    <w:lsdException w:name="Intense Reference" w:semiHidden="0" w:uiPriority="32" w:unhideWhenUsed="0" w:qFormat="1"/>
-    <w:lsdException w:name="Book Title" w:semiHidden="0" w:uiPriority="33" w:unhideWhenUsed="0" w:qFormat="1"/>
-    <w:lsdException w:name="Bibliography" w:uiPriority="37"/>
-    <w:lsdException w:name="TOC Heading" w:uiPriority="39" w:qFormat="1"/>
+  <w:latentStyles w:defLockedState="0" w:defUIPriority="99" w:defSemiHidden="0" w:defUnhideWhenUsed="0" w:defQFormat="0" w:count="371">
+    <w:lsdException w:name="Normal" w:uiPriority="0" w:qFormat="1"/>
+    <w:lsdException w:name="heading 1" w:uiPriority="9" w:qFormat="1"/>
+    <w:lsdException w:name="heading 2" w:semiHidden="1" w:uiPriority="9" w:unhideWhenUsed="1" w:qFormat="1"/>
+    <w:lsdException w:name="heading 3" w:semiHidden="1" w:uiPriority="9" w:unhideWhenUsed="1" w:qFormat="1"/>
+    <w:lsdException w:name="heading 4" w:semiHidden="1" w:uiPriority="9" w:unhideWhenUsed="1" w:qFormat="1"/>
+    <w:lsdException w:name="heading 5" w:semiHidden="1" w:uiPriority="9" w:unhideWhenUsed="1" w:qFormat="1"/>
+    <w:lsdException w:name="heading 6" w:semiHidden="1" w:uiPriority="9" w:unhideWhenUsed="1" w:qFormat="1"/>
+    <w:lsdException w:name="heading 7" w:semiHidden="1" w:uiPriority="9" w:unhideWhenUsed="1" w:qFormat="1"/>
+    <w:lsdException w:name="heading 8" w:semiHidden="1" w:uiPriority="9" w:unhideWhenUsed="1" w:qFormat="1"/>
+    <w:lsdException w:name="heading 9" w:semiHidden="1" w:uiPriority="9" w:unhideWhenUsed="1" w:qFormat="1"/>
+    <w:lsdException w:name="index 1" w:semiHidden="1" w:unhideWhenUsed="1"/>
+    <w:lsdException w:name="index 2" w:semiHidden="1" w:unhideWhenUsed="1"/>
+    <w:lsdException w:name="index 3" w:semiHidden="1" w:unhideWhenUsed="1"/>
+    <w:lsdException w:name="index 4" w:semiHidden="1" w:unhideWhenUsed="1"/>
+    <w:lsdException w:name="index 5" w:semiHidden="1" w:unhideWhenUsed="1"/>
+    <w:lsdException w:name="index 6" w:semiHidden="1" w:unhideWhenUsed="1"/>
+    <w:lsdException w:name="index 7" w:semiHidden="1" w:unhideWhenUsed="1"/>
+    <w:lsdException w:name="index 8" w:semiHidden="1" w:unhideWhenUsed="1"/>
+    <w:lsdException w:name="index 9" w:semiHidden="1" w:unhideWhenUsed="1"/>
+    <w:lsdException w:name="toc 1" w:semiHidden="1" w:uiPriority="39" w:unhideWhenUsed="1"/>
+    <w:lsdException w:name="toc 2" w:semiHidden="1" w:uiPriority="39" w:unhideWhenUsed="1"/>
+    <w:lsdException w:name="toc 3" w:semiHidden="1" w:uiPriority="39" w:unhideWhenUsed="1"/>
+    <w:lsdException w:name="toc 4" w:semiHidden="1" w:uiPriority="39" w:unhideWhenUsed="1"/>
+    <w:lsdException w:name="toc 5" w:semiHidden="1" w:uiPriority="39" w:unhideWhenUsed="1"/>
+    <w:lsdException w:name="toc 6" w:semiHidden="1" w:uiPriority="39" w:unhideWhenUsed="1"/>
+    <w:lsdException w:name="toc 7" w:semiHidden="1" w:uiPriority="39" w:unhideWhenUsed="1"/>
+    <w:lsdException w:name="toc 8" w:semiHidden="1" w:uiPriority="39" w:unhideWhenUsed="1"/>
+    <w:lsdException w:name="toc 9" w:semiHidden="1" w:uiPriority="39" w:unhideWhenUsed="1"/>
+    <w:lsdException w:name="Normal Indent" w:semiHidden="1" w:unhideWhenUsed="1"/>
+    <w:lsdException w:name="footnote text" w:semiHidden="1" w:unhideWhenUsed="1"/>
+    <w:lsdException w:name="annotation text" w:semiHidden="1" w:unhideWhenUsed="1"/>
+    <w:lsdException w:name="header" w:semiHidden="1" w:unhideWhenUsed="1"/>
+    <w:lsdException w:name="footer" w:semiHidden="1" w:unhideWhenUsed="1"/>
+    <w:lsdException w:name="index heading" w:semiHidden="1" w:unhideWhenUsed="1"/>
+    <w:lsdException w:name="caption" w:semiHidden="1" w:uiPriority="35" w:unhideWhenUsed="1" w:qFormat="1"/>
+    <w:lsdException w:name="table of figures" w:semiHidden="1" w:unhideWhenUsed="1"/>
+    <w:lsdException w:name="envelope address" w:semiHidden="1" w:unhideWhenUsed="1"/>
+    <w:lsdException w:name="envelope return" w:semiHidden="1" w:unhideWhenUsed="1"/>
+    <w:lsdException w:name="footnote reference" w:semiHidden="1" w:unhideWhenUsed="1"/>
+    <w:lsdException w:name="annotation reference" w:semiHidden="1" w:unhideWhenUsed="1"/>
+    <w:lsdException w:name="line number" w:semiHidden="1" w:unhideWhenUsed="1"/>
+    <w:lsdException w:name="page number" w:semiHidden="1" w:unhideWhenUsed="1"/>
+    <w:lsdException w:name="endnote reference" w:semiHidden="1" w:unhideWhenUsed="1"/>
+    <w:lsdException w:name="endnote text" w:semiHidden="1" w:unhideWhenUsed="1"/>
+    <w:lsdException w:name="table of authorities" w:semiHidden="1" w:unhideWhenUsed="1"/>
+    <w:lsdException w:name="macro" w:semiHidden="1" w:unhideWhenUsed="1"/>
+    <w:lsdException w:name="toa heading" w:semiHidden="1" w:unhideWhenUsed="1"/>
+    <w:lsdException w:name="List" w:semiHidden="1" w:unhideWhenUsed="1"/>
+    <w:lsdException w:name="List Bullet" w:semiHidden="1" w:unhideWhenUsed="1"/>
+    <w:lsdException w:name="List Number" w:semiHidden="1" w:unhideWhenUsed="1"/>
+    <w:lsdException w:name="List 2" w:semiHidden="1" w:unhideWhenUsed="1"/>
+    <w:lsdException w:name="List 3" w:semiHidden="1" w:unhideWhenUsed="1"/>
+    <w:lsdException w:name="List 4" w:semiHidden="1" w:unhideWhenUsed="1"/>
+    <w:lsdException w:name="List 5" w:semiHidden="1" w:unhideWhenUsed="1"/>
+    <w:lsdException w:name="List Bullet 2" w:semiHidden="1" w:unhideWhenUsed="1"/>
+    <w:lsdException w:name="List Bullet 3" w:semiHidden="1" w:unhideWhenUsed="1"/>
+    <w:lsdException w:name="List Bullet 4" w:semiHidden="1" w:unhideWhenUsed="1"/>
+    <w:lsdException w:name="List Bullet 5" w:semiHidden="1" w:unhideWhenUsed="1"/>
+    <w:lsdException w:name="List Number 2" w:semiHidden="1" w:unhideWhenUsed="1"/>
+    <w:lsdException w:name="List Number 3" w:semiHidden="1" w:unhideWhenUsed="1"/>
+    <w:lsdException w:name="List Number 4" w:semiHidden="1" w:unhideWhenUsed="1"/>
+    <w:lsdException w:name="List Number 5" w:semiHidden="1" w:unhideWhenUsed="1"/>
+    <w:lsdException w:name="Title" w:uiPriority="10" w:qFormat="1"/>
+    <w:lsdException w:name="Closing" w:semiHidden="1" w:unhideWhenUsed="1"/>
+    <w:lsdException w:name="Signature" w:semiHidden="1" w:unhideWhenUsed="1"/>
+    <w:lsdException w:name="Default Paragraph Font" w:semiHidden="1" w:uiPriority="1" w:unhideWhenUsed="1"/>
+    <w:lsdException w:name="Body Text" w:semiHidden="1" w:unhideWhenUsed="1"/>
+    <w:lsdException w:name="Body Text Indent" w:semiHidden="1" w:unhideWhenUsed="1"/>
+    <w:lsdException w:name="List Continue" w:semiHidden="1" w:unhideWhenUsed="1"/>
+    <w:lsdException w:name="List Continue 2" w:semiHidden="1" w:unhideWhenUsed="1"/>
+    <w:lsdException w:name="List Continue 3" w:semiHidden="1" w:unhideWhenUsed="1"/>
+    <w:lsdException w:name="List Continue 4" w:semiHidden="1" w:unhideWhenUsed="1"/>
+    <w:lsdException w:name="List Continue 5" w:semiHidden="1" w:unhideWhenUsed="1"/>
+    <w:lsdException w:name="Message Header" w:semiHidden="1" w:unhideWhenUsed="1"/>
+    <w:lsdException w:name="Subtitle" w:uiPriority="11" w:qFormat="1"/>
+    <w:lsdException w:name="Salutation" w:semiHidden="1" w:unhideWhenUsed="1"/>
+    <w:lsdException w:name="Date" w:semiHidden="1" w:unhideWhenUsed="1"/>
+    <w:lsdException w:name="Body Text First Indent" w:semiHidden="1" w:unhideWhenUsed="1"/>
+    <w:lsdException w:name="Body Text First Indent 2" w:semiHidden="1" w:unhideWhenUsed="1"/>
+    <w:lsdException w:name="Note Heading" w:semiHidden="1" w:unhideWhenUsed="1"/>
+    <w:lsdException w:name="Body Text 2" w:semiHidden="1" w:unhideWhenUsed="1"/>
+    <w:lsdException w:name="Body Text 3" w:semiHidden="1" w:unhideWhenUsed="1"/>
+    <w:lsdException w:name="Body Text Indent 2" w:semiHidden="1" w:unhideWhenUsed="1"/>
+    <w:lsdException w:name="Body Text Indent 3" w:semiHidden="1" w:unhideWhenUsed="1"/>
+    <w:lsdException w:name="Block Text" w:semiHidden="1" w:unhideWhenUsed="1"/>
+    <w:lsdException w:name="Hyperlink" w:semiHidden="1" w:unhideWhenUsed="1"/>
+    <w:lsdException w:name="FollowedHyperlink" w:semiHidden="1" w:unhideWhenUsed="1"/>
+    <w:lsdException w:name="Strong" w:uiPriority="22" w:qFormat="1"/>
+    <w:lsdException w:name="Emphasis" w:uiPriority="20" w:qFormat="1"/>
+    <w:lsdException w:name="Document Map" w:semiHidden="1" w:unhideWhenUsed="1"/>
+    <w:lsdException w:name="Plain Text" w:semiHidden="1" w:unhideWhenUsed="1"/>
+    <w:lsdException w:name="E-mail Signature" w:semiHidden="1" w:unhideWhenUsed="1"/>
+    <w:lsdException w:name="HTML Top of Form" w:semiHidden="1" w:unhideWhenUsed="1"/>
+    <w:lsdException w:name="HTML Bottom of Form" w:semiHidden="1" w:unhideWhenUsed="1"/>
+    <w:lsdException w:name="Normal (Web)" w:semiHidden="1" w:unhideWhenUsed="1"/>
+    <w:lsdException w:name="HTML Acronym" w:semiHidden="1" w:unhideWhenUsed="1"/>
+    <w:lsdException w:name="HTML Address" w:semiHidden="1" w:unhideWhenUsed="1"/>
+    <w:lsdException w:name="HTML Cite" w:semiHidden="1" w:unhideWhenUsed="1"/>
+    <w:lsdException w:name="HTML Code" w:semiHidden="1" w:unhideWhenUsed="1"/>
+    <w:lsdException w:name="HTML Definition" w:semiHidden="1" w:unhideWhenUsed="1"/>
+    <w:lsdException w:name="HTML Keyboard" w:semiHidden="1" w:unhideWhenUsed="1"/>
+    <w:lsdException w:name="HTML Preformatted" w:semiHidden="1" w:unhideWhenUsed="1"/>
+    <w:lsdException w:name="HTML Sample" w:semiHidden="1" w:unhideWhenUsed="1"/>
+    <w:lsdException w:name="HTML Typewriter" w:semiHidden="1" w:unhideWhenUsed="1"/>
+    <w:lsdException w:name="HTML Variable" w:semiHidden="1" w:unhideWhenUsed="1"/>
+    <w:lsdException w:name="Normal Table" w:semiHidden="1" w:unhideWhenUsed="1"/>
+    <w:lsdException w:name="annotation subject" w:semiHidden="1" w:unhideWhenUsed="1"/>
+    <w:lsdException w:name="No List" w:semiHidden="1" w:unhideWhenUsed="1"/>
+    <w:lsdException w:name="Outline List 1" w:semiHidden="1" w:unhideWhenUsed="1"/>
+    <w:lsdException w:name="Outline List 2" w:semiHidden="1" w:unhideWhenUsed="1"/>
+    <w:lsdException w:name="Outline List 3" w:semiHidden="1" w:unhideWhenUsed="1"/>
+    <w:lsdException w:name="Table Simple 1" w:semiHidden="1" w:unhideWhenUsed="1"/>
+    <w:lsdException w:name="Table Simple 2" w:semiHidden="1" w:unhideWhenUsed="1"/>
+    <w:lsdException w:name="Table Simple 3" w:semiHidden="1" w:unhideWhenUsed="1"/>
+    <w:lsdException w:name="Table Classic 1" w:semiHidden="1" w:unhideWhenUsed="1"/>
+    <w:lsdException w:name="Table Classic 2" w:semiHidden="1" w:unhideWhenUsed="1"/>
+    <w:lsdException w:name="Table Classic 3" w:semiHidden="1" w:unhideWhenUsed="1"/>
+    <w:lsdException w:name="Table Classic 4" w:semiHidden="1" w:unhideWhenUsed="1"/>
+    <w:lsdException w:name="Table Colorful 1" w:semiHidden="1" w:unhideWhenUsed="1"/>
+    <w:lsdException w:name="Table Colorful 2" w:semiHidden="1" w:unhideWhenUsed="1"/>
+    <w:lsdException w:name="Table Colorful 3" w:semiHidden="1" w:unhideWhenUsed="1"/>
+    <w:lsdException w:name="Table Columns 1" w:semiHidden="1" w:unhideWhenUsed="1"/>
+    <w:lsdException w:name="Table Columns 2" w:semiHidden="1" w:unhideWhenUsed="1"/>
+    <w:lsdException w:name="Table Columns 3" w:semiHidden="1" w:unhideWhenUsed="1"/>
+    <w:lsdException w:name="Table Columns 4" w:semiHidden="1" w:unhideWhenUsed="1"/>
+    <w:lsdException w:name="Table Columns 5" w:semiHidden="1" w:unhideWhenUsed="1"/>
+    <w:lsdException w:name="Table Grid 1" w:semiHidden="1" w:unhideWhenUsed="1"/>
+    <w:lsdException w:name="Table Grid 2" w:semiHidden="1" w:unhideWhenUsed="1"/>
+    <w:lsdException w:name="Table Grid 3" w:semiHidden="1" w:unhideWhenUsed="1"/>
+    <w:lsdException w:name="Table Grid 4" w:semiHidden="1" w:unhideWhenUsed="1"/>
+    <w:lsdException w:name="Table Grid 5" w:semiHidden="1" w:unhideWhenUsed="1"/>
+    <w:lsdException w:name="Table Grid 6" w:semiHidden="1" w:unhideWhenUsed="1"/>
+    <w:lsdException w:name="Table Grid 7" w:semiHidden="1" w:unhideWhenUsed="1"/>
+    <w:lsdException w:name="Table Grid 8" w:semiHidden="1" w:unhideWhenUsed="1"/>
+    <w:lsdException w:name="Table List 1" w:semiHidden="1" w:unhideWhenUsed="1"/>
+    <w:lsdException w:name="Table List 2" w:semiHidden="1" w:unhideWhenUsed="1"/>
+    <w:lsdException w:name="Table List 3" w:semiHidden="1" w:unhideWhenUsed="1"/>
+    <w:lsdException w:name="Table List 4" w:semiHidden="1" w:unhideWhenUsed="1"/>
+    <w:lsdException w:name="Table List 5" w:semiHidden="1" w:unhideWhenUsed="1"/>
+    <w:lsdException w:name="Table List 6" w:semiHidden="1" w:unhideWhenUsed="1"/>
+    <w:lsdException w:name="Table List 7" w:semiHidden="1" w:unhideWhenUsed="1"/>
+    <w:lsdException w:name="Table List 8" w:semiHidden="1" w:unhideWhenUsed="1"/>
+    <w:lsdException w:name="Table 3D effects 1" w:semiHidden="1" w:unhideWhenUsed="1"/>
+    <w:lsdException w:name="Table 3D effects 2" w:semiHidden="1" w:unhideWhenUsed="1"/>
+    <w:lsdException w:name="Table 3D effects 3" w:semiHidden="1" w:unhideWhenUsed="1"/>
+    <w:lsdException w:name="Table Contemporary" w:semiHidden="1" w:unhideWhenUsed="1"/>
+    <w:lsdException w:name="Table Elegant" w:semiHidden="1" w:unhideWhenUsed="1"/>
+    <w:lsdException w:name="Table Professional" w:semiHidden="1" w:unhideWhenUsed="1"/>
+    <w:lsdException w:name="Table Subtle 1" w:semiHidden="1" w:unhideWhenUsed="1"/>
+    <w:lsdException w:name="Table Subtle 2" w:semiHidden="1" w:unhideWhenUsed="1"/>
+    <w:lsdException w:name="Table Web 1" w:semiHidden="1" w:unhideWhenUsed="1"/>
+    <w:lsdException w:name="Table Web 2" w:semiHidden="1" w:unhideWhenUsed="1"/>
+    <w:lsdException w:name="Table Web 3" w:semiHidden="1" w:unhideWhenUsed="1"/>
+    <w:lsdException w:name="Balloon Text" w:semiHidden="1" w:unhideWhenUsed="1"/>
+    <w:lsdException w:name="Table Grid" w:uiPriority="39"/>
+    <w:lsdException w:name="Table Theme" w:semiHidden="1" w:unhideWhenUsed="1"/>
+    <w:lsdException w:name="Placeholder Text" w:semiHidden="1"/>
+    <w:lsdException w:name="No Spacing" w:uiPriority="1" w:qFormat="1"/>
+    <w:lsdException w:name="Light Shading" w:uiPriority="60"/>
+    <w:lsdException w:name="Light List" w:uiPriority="61"/>
+    <w:lsdException w:name="Light Grid" w:uiPriority="62"/>
+    <w:lsdException w:name="Medium Shading 1" w:uiPriority="63"/>
+    <w:lsdException w:name="Medium Shading 2" w:uiPriority="64"/>
+    <w:lsdException w:name="Medium List 1" w:uiPriority="65"/>
+    <w:lsdException w:name="Medium List 2" w:uiPriority="66"/>
+    <w:lsdException w:name="Medium Grid 1" w:uiPriority="67"/>
+    <w:lsdException w:name="Medium Grid 2" w:uiPriority="68"/>
+    <w:lsdException w:name="Medium Grid 3" w:uiPriority="69"/>
+    <w:lsdException w:name="Dark List" w:uiPriority="70"/>
+    <w:lsdException w:name="Colorful Shading" w:uiPriority="71"/>
+    <w:lsdException w:name="Colorful List" w:uiPriority="72"/>
+    <w:lsdException w:name="Colorful Grid" w:uiPriority="73"/>
+    <w:lsdException w:name="Light Shading Accent 1" w:uiPriority="60"/>
+    <w:lsdException w:name="Light List Accent 1" w:uiPriority="61"/>
+    <w:lsdException w:name="Light Grid Accent 1" w:uiPriority="62"/>
+    <w:lsdException w:name="Medium Shading 1 Accent 1" w:uiPriority="63"/>
+    <w:lsdException w:name="Medium Shading 2 Accent 1" w:uiPriority="64"/>
+    <w:lsdException w:name="Medium List 1 Accent 1" w:uiPriority="65"/>
+    <w:lsdException w:name="Revision" w:semiHidden="1"/>
+    <w:lsdException w:name="List Paragraph" w:uiPriority="34" w:qFormat="1"/>
+    <w:lsdException w:name="Quote" w:uiPriority="29" w:qFormat="1"/>
+    <w:lsdException w:name="Intense Quote" w:uiPriority="30" w:qFormat="1"/>
+    <w:lsdException w:name="Medium List 2 Accent 1" w:uiPriority="66"/>
+    <w:lsdException w:name="Medium Grid 1 Accent 1" w:uiPriority="67"/>
+    <w:lsdException w:name="Medium Grid 2 Accent 1" w:uiPriority="68"/>
+    <w:lsdException w:name="Medium Grid 3 Accent 1" w:uiPriority="69"/>
+    <w:lsdException w:name="Dark List Accent 1" w:uiPriority="70"/>
+    <w:lsdException w:name="Colorful Shading Accent 1" w:uiPriority="71"/>
+    <w:lsdException w:name="Colorful List Accent 1" w:uiPriority="72"/>
+    <w:lsdException w:name="Colorful Grid Accent 1" w:uiPriority="73"/>
+    <w:lsdException w:name="Light Shading Accent 2" w:uiPriority="60"/>
+    <w:lsdException w:name="Light List Accent 2" w:uiPriority="61"/>
+    <w:lsdException w:name="Light Grid Accent 2" w:uiPriority="62"/>
+    <w:lsdException w:name="Medium Shading 1 Accent 2" w:uiPriority="63"/>
+    <w:lsdException w:name="Medium Shading 2 Accent 2" w:uiPriority="64"/>
+    <w:lsdException w:name="Medium List 1 Accent 2" w:uiPriority="65"/>
+    <w:lsdException w:name="Medium List 2 Accent 2" w:uiPriority="66"/>
+    <w:lsdException w:name="Medium Grid 1 Accent 2" w:uiPriority="67"/>
+    <w:lsdException w:name="Medium Grid 2 Accent 2" w:uiPriority="68"/>
+    <w:lsdException w:name="Medium Grid 3 Accent 2" w:uiPriority="69"/>
+    <w:lsdException w:name="Dark List Accent 2" w:uiPriority="70"/>
+    <w:lsdException w:name="Colorful Shading Accent 2" w:uiPriority="71"/>
+    <w:lsdException w:name="Colorful List Accent 2" w:uiPriority="72"/>
+    <w:lsdException w:name="Colorful Grid Accent 2" w:uiPriority="73"/>
+    <w:lsdException w:name="Light Shading Accent 3" w:uiPriority="60"/>
+    <w:lsdException w:name="Light List Accent 3" w:uiPriority="61"/>
+    <w:lsdException w:name="Light Grid Accent 3" w:uiPriority="62"/>
+    <w:lsdException w:name="Medium Shading 1 Accent 3" w:uiPriority="63"/>
+    <w:lsdException w:name="Medium Shading 2 Accent 3" w:uiPriority="64"/>
+    <w:lsdException w:name="Medium List 1 Accent 3" w:uiPriority="65"/>
+    <w:lsdException w:name="Medium List 2 Accent 3" w:uiPriority="66"/>
+    <w:lsdException w:name="Medium Grid 1 Accent 3" w:uiPriority="67"/>
+    <w:lsdException w:name="Medium Grid 2 Accent 3" w:uiPriority="68"/>
+    <w:lsdException w:name="Medium Grid 3 Accent 3" w:uiPriority="69"/>
+    <w:lsdException w:name="Dark List Accent 3" w:uiPriority="70"/>
+    <w:lsdException w:name="Colorful Shading Accent 3" w:uiPriority="71"/>
+    <w:lsdException w:name="Colorful List Accent 3" w:uiPriority="72"/>
+    <w:lsdException w:name="Colorful Grid Accent 3" w:uiPriority="73"/>
+    <w:lsdException w:name="Light Shading Accent 4" w:uiPriority="60"/>
+    <w:lsdException w:name="Light List Accent 4" w:uiPriority="61"/>
+    <w:lsdException w:name="Light Grid Accent 4" w:uiPriority="62"/>
+    <w:lsdException w:name="Medium Shading 1 Accent 4" w:uiPriority="63"/>
+    <w:lsdException w:name="Medium Shading 2 Accent 4" w:uiPriority="64"/>
+    <w:lsdException w:name="Medium List 1 Accent 4" w:uiPriority="65"/>
+    <w:lsdException w:name="Medium List 2 Accent 4" w:uiPriority="66"/>
+    <w:lsdException w:name="Medium Grid 1 Accent 4" w:uiPriority="67"/>
+    <w:lsdException w:name="Medium Grid 2 Accent 4" w:uiPriority="68"/>
+    <w:lsdException w:name="Medium Grid 3 Accent 4" w:uiPriority="69"/>
+    <w:lsdException w:name="Dark List Accent 4" w:uiPriority="70"/>
+    <w:lsdException w:name="Colorful Shading Accent 4" w:uiPriority="71"/>
+    <w:lsdException w:name="Colorful List Accent 4" w:uiPriority="72"/>
+    <w:lsdException w:name="Colorful Grid Accent 4" w:uiPriority="73"/>
+    <w:lsdException w:name="Light Shading Accent 5" w:uiPriority="60"/>
+    <w:lsdException w:name="Light List Accent 5" w:uiPriority="61"/>
+    <w:lsdException w:name="Light Grid Accent 5" w:uiPriority="62"/>
+    <w:lsdException w:name="Medium Shading 1 Accent 5" w:uiPriority="63"/>
+    <w:lsdException w:name="Medium Shading 2 Accent 5" w:uiPriority="64"/>
+    <w:lsdException w:name="Medium List 1 Accent 5" w:uiPriority="65"/>
+    <w:lsdException w:name="Medium List 2 Accent 5" w:uiPriority="66"/>
+    <w:lsdException w:name="Medium Grid 1 Accent 5" w:uiPriority="67"/>
+    <w:lsdException w:name="Medium Grid 2 Accent 5" w:uiPriority="68"/>
+    <w:lsdException w:name="Medium Grid 3 Accent 5" w:uiPriority="69"/>
+    <w:lsdException w:name="Dark List Accent 5" w:uiPriority="70"/>
+    <w:lsdException w:name="Colorful Shading Accent 5" w:uiPriority="71"/>
+    <w:lsdException w:name="Colorful List Accent 5" w:uiPriority="72"/>
+    <w:lsdException w:name="Colorful Grid Accent 5" w:uiPriority="73"/>
+    <w:lsdException w:name="Light Shading Accent 6" w:uiPriority="60"/>
+    <w:lsdException w:name="Light List Accent 6" w:uiPriority="61"/>
+    <w:lsdException w:name="Light Grid Accent 6" w:uiPriority="62"/>
+    <w:lsdException w:name="Medium Shading 1 Accent 6" w:uiPriority="63"/>
+    <w:lsdException w:name="Medium Shading 2 Accent 6" w:uiPriority="64"/>
+    <w:lsdException w:name="Medium List 1 Accent 6" w:uiPriority="65"/>
+    <w:lsdException w:name="Medium List 2 Accent 6" w:uiPriority="66"/>
+    <w:lsdException w:name="Medium Grid 1 Accent 6" w:uiPriority="67"/>
+    <w:lsdException w:name="Medium Grid 2 Accent 6" w:uiPriority="68"/>
+    <w:lsdException w:name="Medium Grid 3 Accent 6" w:uiPriority="69"/>
+    <w:lsdException w:name="Dark List Accent 6" w:uiPriority="70"/>
+    <w:lsdException w:name="Colorful Shading Accent 6" w:uiPriority="71"/>
+    <w:lsdException w:name="Colorful List Accent 6" w:uiPriority="72"/>
+    <w:lsdException w:name="Colorful Grid Accent 6" w:uiPriority="73"/>
+    <w:lsdException w:name="Subtle Emphasis" w:uiPriority="19" w:qFormat="1"/>
+    <w:lsdException w:name="Intense Emphasis" w:uiPriority="21" w:qFormat="1"/>
+    <w:lsdException w:name="Subtle Reference" w:uiPriority="31" w:qFormat="1"/>
+    <w:lsdException w:name="Intense Reference" w:uiPriority="32" w:qFormat="1"/>
+    <w:lsdException w:name="Book Title" w:uiPriority="33" w:qFormat="1"/>
+    <w:lsdException w:name="Bibliography" w:semiHidden="1" w:uiPriority="37" w:unhideWhenUsed="1"/>
+    <w:lsdException w:name="TOC Heading" w:semiHidden="1" w:uiPriority="39" w:unhideWhenUsed="1" w:qFormat="1"/>
+    <w:lsdException w:name="Plain Table 1" w:uiPriority="41"/>
+    <w:lsdException w:name="Plain Table 2" w:uiPriority="42"/>
+    <w:lsdException w:name="Plain Table 3" w:uiPriority="43"/>
+    <w:lsdException w:name="Plain Table 4" w:uiPriority="44"/>
+    <w:lsdException w:name="Plain Table 5" w:uiPriority="45"/>
+    <w:lsdException w:name="Grid Table Light" w:uiPriority="40"/>
+    <w:lsdException w:name="Grid Table 1 Light" w:uiPriority="46"/>
+    <w:lsdException w:name="Grid Table 2" w:uiPriority="47"/>
+    <w:lsdException w:name="Grid Table 3" w:uiPriority="48"/>
+    <w:lsdException w:name="Grid Table 4" w:uiPriority="49"/>
+    <w:lsdException w:name="Grid Table 5 Dark" w:uiPriority="50"/>
+    <w:lsdException w:name="Grid Table 6 Colorful" w:uiPriority="51"/>
+    <w:lsdException w:name="Grid Table 7 Colorful" w:uiPriority="52"/>
+    <w:lsdException w:name="Grid Table 1 Light Accent 1" w:uiPriority="46"/>
+    <w:lsdException w:name="Grid Table 2 Accent 1" w:uiPriority="47"/>
+    <w:lsdException w:name="Grid Table 3 Accent 1" w:uiPriority="48"/>
+    <w:lsdException w:name="Grid Table 4 Accent 1" w:uiPriority="49"/>
+    <w:lsdException w:name="Grid Table 5 Dark Accent 1" w:uiPriority="50"/>
+    <w:lsdException w:name="Grid Table 6 Colorful Accent 1" w:uiPriority="51"/>
+    <w:lsdException w:name="Grid Table 7 Colorful Accent 1" w:uiPriority="52"/>
+    <w:lsdException w:name="Grid Table 1 Light Accent 2" w:uiPriority="46"/>
+    <w:lsdException w:name="Grid Table 2 Accent 2" w:uiPriority="47"/>
+    <w:lsdException w:name="Grid Table 3 Accent 2" w:uiPriority="48"/>
+    <w:lsdException w:name="Grid Table 4 Accent 2" w:uiPriority="49"/>
+    <w:lsdException w:name="Grid Table 5 Dark Accent 2" w:uiPriority="50"/>
+    <w:lsdException w:name="Grid Table 6 Colorful Accent 2" w:uiPriority="51"/>
+    <w:lsdException w:name="Grid Table 7 Colorful Accent 2" w:uiPriority="52"/>
+    <w:lsdException w:name="Grid Table 1 Light Accent 3" w:uiPriority="46"/>
+    <w:lsdException w:name="Grid Table 2 Accent 3" w:uiPriority="47"/>
+    <w:lsdException w:name="Grid Table 3 Accent 3" w:uiPriority="48"/>
+    <w:lsdException w:name="Grid Table 4 Accent 3" w:uiPriority="49"/>
+    <w:lsdException w:name="Grid Table 5 Dark Accent 3" w:uiPriority="50"/>
+    <w:lsdException w:name="Grid Table 6 Colorful Accent 3" w:uiPriority="51"/>
+    <w:lsdException w:name="Grid Table 7 Colorful Accent 3" w:uiPriority="52"/>
+    <w:lsdException w:name="Grid Table 1 Light Accent 4" w:uiPriority="46"/>
+    <w:lsdException w:name="Grid Table 2 Accent 4" w:uiPriority="47"/>
+    <w:lsdException w:name="Grid Table 3 Accent 4" w:uiPriority="48"/>
+    <w:lsdException w:name="Grid Table 4 Accent 4" w:uiPriority="49"/>
+    <w:lsdException w:name="Grid Table 5 Dark Accent 4" w:uiPriority="50"/>
+    <w:lsdException w:name="Grid Table 6 Colorful Accent 4" w:uiPriority="51"/>
+    <w:lsdException w:name="Grid Table 7 Colorful Accent 4" w:uiPriority="52"/>
+    <w:lsdException w:name="Grid Table 1 Light Accent 5" w:uiPriority="46"/>
+    <w:lsdException w:name="Grid Table 2 Accent 5" w:uiPriority="47"/>
+    <w:lsdException w:name="Grid Table 3 Accent 5" w:uiPriority="48"/>
+    <w:lsdException w:name="Grid Table 4 Accent 5" w:uiPriority="49"/>
+    <w:lsdException w:name="Grid Table 5 Dark Accent 5" w:uiPriority="50"/>
+    <w:lsdException w:name="Grid Table 6 Colorful Accent 5" w:uiPriority="51"/>
+    <w:lsdException w:name="Grid Table 7 Colorful Accent 5" w:uiPriority="52"/>
+    <w:lsdException w:name="Grid Table 1 Light Accent 6" w:uiPriority="46"/>
+    <w:lsdException w:name="Grid Table 2 Accent 6" w:uiPriority="47"/>
+    <w:lsdException w:name="Grid Table 3 Accent 6" w:uiPriority="48"/>
+    <w:lsdException w:name="Grid Table 4 Accent 6" w:uiPriority="49"/>
+    <w:lsdException w:name="Grid Table 5 Dark Accent 6" w:uiPriority="50"/>
+    <w:lsdException w:name="Grid Table 6 Colorful Accent 6" w:uiPriority="51"/>
+    <w:lsdException w:name="Grid Table 7 Colorful Accent 6" w:uiPriority="52"/>
+    <w:lsdException w:name="List Table 1 Light" w:uiPriority="46"/>
+    <w:lsdException w:name="List Table 2" w:uiPriority="47"/>
+    <w:lsdException w:name="List Table 3" w:uiPriority="48"/>
+    <w:lsdException w:name="List Table 4" w:uiPriority="49"/>
+    <w:lsdException w:name="List Table 5 Dark" w:uiPriority="50"/>
+    <w:lsdException w:name="List Table 6 Colorful" w:uiPriority="51"/>
+    <w:lsdException w:name="List Table 7 Colorful" w:uiPriority="52"/>
+    <w:lsdException w:name="List Table 1 Light Accent 1" w:uiPriority="46"/>
+    <w:lsdException w:name="List Table 2 Accent 1" w:uiPriority="47"/>
+    <w:lsdException w:name="List Table 3 Accent 1" w:uiPriority="48"/>
+    <w:lsdException w:name="List Table 4 Accent 1" w:uiPriority="49"/>
+    <w:lsdException w:name="List Table 5 Dark Accent 1" w:uiPriority="50"/>
+    <w:lsdException w:name="List Table 6 Colorful Accent 1" w:uiPriority="51"/>
+    <w:lsdException w:name="List Table 7 Colorful Accent 1" w:uiPriority="52"/>
+    <w:lsdException w:name="List Table 1 Light Accent 2" w:uiPriority="46"/>
+    <w:lsdException w:name="List Table 2 Accent 2" w:uiPriority="47"/>
+    <w:lsdException w:name="List Table 3 Accent 2" w:uiPriority="48"/>
+    <w:lsdException w:name="List Table 4 Accent 2" w:uiPriority="49"/>
+    <w:lsdException w:name="List Table 5 Dark Accent 2" w:uiPriority="50"/>
+    <w:lsdException w:name="List Table 6 Colorful Accent 2" w:uiPriority="51"/>
+    <w:lsdException w:name="List Table 7 Colorful Accent 2" w:uiPriority="52"/>
+    <w:lsdException w:name="List Table 1 Light Accent 3" w:uiPriority="46"/>
+    <w:lsdException w:name="List Table 2 Accent 3" w:uiPriority="47"/>
+    <w:lsdException w:name="List Table 3 Accent 3" w:uiPriority="48"/>
+    <w:lsdException w:name="List Table 4 Accent 3" w:uiPriority="49"/>
+    <w:lsdException w:name="List Table 5 Dark Accent 3" w:uiPriority="50"/>
+    <w:lsdException w:name="List Table 6 Colorful Accent 3" w:uiPriority="51"/>
+    <w:lsdException w:name="List Table 7 Colorful Accent 3" w:uiPriority="52"/>
+    <w:lsdException w:name="List Table 1 Light Accent 4" w:uiPriority="46"/>
+    <w:lsdException w:name="List Table 2 Accent 4" w:uiPriority="47"/>
+    <w:lsdException w:name="List Table 3 Accent 4" w:uiPriority="48"/>
+    <w:lsdException w:name="List Table 4 Accent 4" w:uiPriority="49"/>
+    <w:lsdException w:name="List Table 5 Dark Accent 4" w:uiPriority="50"/>
+    <w:lsdException w:name="List Table 6 Colorful Accent 4" w:uiPriority="51"/>
+    <w:lsdException w:name="List Table 7 Colorful Accent 4" w:uiPriority="52"/>
+    <w:lsdException w:name="List Table 1 Light Accent 5" w:uiPriority="46"/>
+    <w:lsdException w:name="List Table 2 Accent 5" w:uiPriority="47"/>
+    <w:lsdException w:name="List Table 3 Accent 5" w:uiPriority="48"/>
+    <w:lsdException w:name="List Table 4 Accent 5" w:uiPriority="49"/>
+    <w:lsdException w:name="List Table 5 Dark Accent 5" w:uiPriority="50"/>
+    <w:lsdException w:name="List Table 6 Colorful Accent 5" w:uiPriority="51"/>
+    <w:lsdException w:name="List Table 7 Colorful Accent 5" w:uiPriority="52"/>
+    <w:lsdException w:name="List Table 1 Light Accent 6" w:uiPriority="46"/>
+    <w:lsdException w:name="List Table 2 Accent 6" w:uiPriority="47"/>
+    <w:lsdException w:name="List Table 3 Accent 6" w:uiPriority="48"/>
+    <w:lsdException w:name="List Table 4 Accent 6" w:uiPriority="49"/>
+    <w:lsdException w:name="List Table 5 Dark Accent 6" w:uiPriority="50"/>
+    <w:lsdException w:name="List Table 6 Colorful Accent 6" w:uiPriority="51"/>
+    <w:lsdException w:name="List Table 7 Colorful Accent 6" w:uiPriority="52"/>
   </w:latentStyles>
   <w:style w:type="paragraph" w:default="1" w:styleId="Normal">
     <w:name w:val="Normal"/>
@@ -2559,7 +3940,6 @@
     <w:uiPriority w:val="99"/>
     <w:semiHidden/>
     <w:unhideWhenUsed/>
-    <w:qFormat/>
     <w:tblPr>
       <w:tblInd w:w="0" w:type="dxa"/>
       <w:tblCellMar>
@@ -2889,7 +4269,7 @@
   <a:extraClrSchemeLst/>
   <a:extLst>
     <a:ext uri="{05A4C25C-085E-4340-85A3-A5531E510DB2}">
-      <thm15:themeFamily xmlns:thm15="http://schemas.microsoft.com/office/thememl/2012/main" xmlns="" name="Office Theme" id="{62F939B6-93AF-4DB8-9C6B-D6C7DFDC589F}" vid="{4A3C46E8-61CC-4603-A589-7422A47A8E4A}"/>
+      <thm15:themeFamily xmlns:thm15="http://schemas.microsoft.com/office/thememl/2012/main" name="Office Theme" id="{62F939B6-93AF-4DB8-9C6B-D6C7DFDC589F}" vid="{4A3C46E8-61CC-4603-A589-7422A47A8E4A}"/>
     </a:ext>
   </a:extLst>
 </a:theme>

</xml_diff>